<commit_message>
Updated to remove temp file
Updated to remove temp file
</commit_message>
<xml_diff>
--- a/whitepaper/Assistive Reality aronline.io Whitepaper and ICO v1.8.docx
+++ b/whitepaper/Assistive Reality aronline.io Whitepaper and ICO v1.8.docx
@@ -16,6 +16,8 @@
           <w:docGrid w:linePitch="360"/>
         </w:sectPr>
       </w:pPr>
+      <w:bookmarkStart w:id="0" w:name="_GoBack"/>
+      <w:bookmarkEnd w:id="0"/>
       <w:r>
         <w:rPr>
           <w:noProof/>
@@ -598,7 +600,7 @@
         <w:pStyle w:val="Heading2"/>
         <w:ind w:left="-142" w:right="-1"/>
       </w:pPr>
-      <w:bookmarkStart w:id="0" w:name="_Toc493765283"/>
+      <w:bookmarkStart w:id="1" w:name="_Toc493765283"/>
       <w:r>
         <w:t xml:space="preserve">What is the </w:t>
       </w:r>
@@ -611,7 +613,7 @@
       <w:r>
         <w:t>of this whitepaper?</w:t>
       </w:r>
-      <w:bookmarkEnd w:id="0"/>
+      <w:bookmarkEnd w:id="1"/>
     </w:p>
     <w:p>
       <w:pPr>
@@ -2168,7 +2170,7 @@
         </w:p>
       </w:sdtContent>
     </w:sdt>
-    <w:bookmarkStart w:id="1" w:name="_Toc488019337" w:displacedByCustomXml="prev"/>
+    <w:bookmarkStart w:id="2" w:name="_Toc488019337" w:displacedByCustomXml="prev"/>
     <w:p>
       <w:pPr>
         <w:tabs>
@@ -2279,7 +2281,7 @@
         <w:pStyle w:val="Heading2"/>
         <w:ind w:left="-142" w:right="-1"/>
       </w:pPr>
-      <w:bookmarkStart w:id="2" w:name="_Toc493765284"/>
+      <w:bookmarkStart w:id="3" w:name="_Toc493765284"/>
       <w:r>
         <w:lastRenderedPageBreak/>
         <w:t xml:space="preserve">Who </w:t>
@@ -2293,11 +2295,11 @@
         </w:rPr>
         <w:t>Assistive Reality</w:t>
       </w:r>
-      <w:bookmarkEnd w:id="1"/>
+      <w:bookmarkEnd w:id="2"/>
       <w:r>
         <w:t>?</w:t>
       </w:r>
-      <w:bookmarkEnd w:id="2"/>
+      <w:bookmarkEnd w:id="3"/>
     </w:p>
     <w:p>
       <w:pPr>
@@ -2640,8 +2642,8 @@
         <w:pStyle w:val="Heading2"/>
         <w:ind w:left="-142" w:right="-1"/>
       </w:pPr>
-      <w:bookmarkStart w:id="3" w:name="_Toc488019338"/>
-      <w:bookmarkStart w:id="4" w:name="_Toc493765285"/>
+      <w:bookmarkStart w:id="4" w:name="_Toc488019338"/>
+      <w:bookmarkStart w:id="5" w:name="_Toc493765285"/>
       <w:r>
         <w:lastRenderedPageBreak/>
         <w:t xml:space="preserve">What are the </w:t>
@@ -2655,7 +2657,7 @@
       <w:r>
         <w:t>of the project?</w:t>
       </w:r>
-      <w:bookmarkEnd w:id="4"/>
+      <w:bookmarkEnd w:id="5"/>
     </w:p>
     <w:p>
       <w:pPr>
@@ -3004,7 +3006,7 @@
         <w:pStyle w:val="Heading2"/>
         <w:ind w:left="-142" w:right="-1"/>
       </w:pPr>
-      <w:bookmarkStart w:id="5" w:name="_Toc493765286"/>
+      <w:bookmarkStart w:id="6" w:name="_Toc493765286"/>
       <w:r>
         <w:lastRenderedPageBreak/>
         <w:t xml:space="preserve">What is the </w:t>
@@ -3024,7 +3026,7 @@
       <w:r>
         <w:t>?</w:t>
       </w:r>
-      <w:bookmarkEnd w:id="5"/>
+      <w:bookmarkEnd w:id="6"/>
     </w:p>
     <w:p>
       <w:pPr>
@@ -3684,7 +3686,7 @@
         <w:pStyle w:val="Heading2"/>
         <w:ind w:left="-142" w:right="-1"/>
       </w:pPr>
-      <w:bookmarkStart w:id="6" w:name="_Toc493765287"/>
+      <w:bookmarkStart w:id="7" w:name="_Toc493765287"/>
       <w:r>
         <w:lastRenderedPageBreak/>
         <w:t>Why</w:t>
@@ -3722,7 +3724,7 @@
       <w:r>
         <w:t xml:space="preserve"> important?</w:t>
       </w:r>
-      <w:bookmarkEnd w:id="6"/>
+      <w:bookmarkEnd w:id="7"/>
     </w:p>
     <w:p>
       <w:pPr>
@@ -4347,7 +4349,7 @@
         <w:pStyle w:val="Heading2"/>
         <w:ind w:left="-142" w:right="-1"/>
       </w:pPr>
-      <w:bookmarkStart w:id="7" w:name="_Toc493765288"/>
+      <w:bookmarkStart w:id="8" w:name="_Toc493765288"/>
       <w:r>
         <w:lastRenderedPageBreak/>
         <w:t xml:space="preserve">What is </w:t>
@@ -4382,7 +4384,7 @@
       <w:r>
         <w:t>?</w:t>
       </w:r>
-      <w:bookmarkEnd w:id="7"/>
+      <w:bookmarkEnd w:id="8"/>
     </w:p>
     <w:p>
       <w:pPr>
@@ -5912,7 +5914,7 @@
         <w:pStyle w:val="Heading2"/>
         <w:ind w:left="-142" w:right="-1"/>
       </w:pPr>
-      <w:bookmarkStart w:id="8" w:name="_Toc493765289"/>
+      <w:bookmarkStart w:id="9" w:name="_Toc493765289"/>
       <w:r>
         <w:t xml:space="preserve">What is our </w:t>
       </w:r>
@@ -5934,8 +5936,8 @@
       <w:r>
         <w:t>?</w:t>
       </w:r>
-      <w:bookmarkEnd w:id="3"/>
-      <w:bookmarkEnd w:id="8"/>
+      <w:bookmarkEnd w:id="4"/>
+      <w:bookmarkEnd w:id="9"/>
     </w:p>
     <w:p>
       <w:pPr>
@@ -6022,8 +6024,6 @@
       <w:r>
         <w:t xml:space="preserve"> designed to assist the wearer, such as the provision of passive metrics like distance-to, depth, colour values, or even real-time facial emotion analysis. A real-time HUD for the real world. There are many possibilities such as dedicated task zones based on physical location, networked task coordination for groups of people, visualisation of building plans, 3-dimensional virtual object sharing; once Augmented Reality devices are sufficiently unobtrusive and socially acceptable, this technology is expected to be significantly transformative.</w:t>
       </w:r>
-      <w:bookmarkStart w:id="9" w:name="_GoBack"/>
-      <w:bookmarkEnd w:id="9"/>
     </w:p>
     <w:p>
       <w:pPr>
@@ -17657,7 +17657,7 @@
         <v:path o:extrusionok="f" gradientshapeok="t" o:connecttype="rect"/>
         <o:lock v:ext="edit" aspectratio="t"/>
       </v:shapetype>
-      <v:shape id="_x0000_i1114" type="#_x0000_t75" alt="http://www.ar-intelligence.info/wp-content/uploads/2017/06/ARKit-Logo.jpg" style="width:54.75pt;height:35.25pt;visibility:visible" o:bullet="t">
+      <v:shape id="_x0000_i1115" type="#_x0000_t75" alt="http://www.ar-intelligence.info/wp-content/uploads/2017/06/ARKit-Logo.jpg" style="width:54.75pt;height:35.25pt;visibility:visible" o:bullet="t">
         <v:imagedata r:id="rId1" o:title="ARKit-Logo"/>
       </v:shape>
     </w:pict>
@@ -23625,7 +23625,7 @@
 </file>
 
 <file path=customXml/itemProps1.xml><?xml version="1.0" encoding="utf-8"?>
-<ds:datastoreItem xmlns:ds="http://schemas.openxmlformats.org/officeDocument/2006/customXml" ds:itemID="{AD85DBCF-33C2-4A0C-B2A6-58BAC172CE2A}">
+<ds:datastoreItem xmlns:ds="http://schemas.openxmlformats.org/officeDocument/2006/customXml" ds:itemID="{DABEC6E0-E255-4F51-8F3C-84EF590C1330}">
   <ds:schemaRefs>
     <ds:schemaRef ds:uri="http://schemas.openxmlformats.org/officeDocument/2006/bibliography"/>
   </ds:schemaRefs>

</xml_diff>

<commit_message>
Added price scale graphic to whitepaper 1.8
Added price scale graphic to whitepaper 1.8
</commit_message>
<xml_diff>
--- a/whitepaper/Assistive Reality aronline.io Whitepaper and ICO v1.8.docx
+++ b/whitepaper/Assistive Reality aronline.io Whitepaper and ICO v1.8.docx
@@ -16,6 +16,8 @@
           <w:docGrid w:linePitch="360"/>
         </w:sectPr>
       </w:pPr>
+      <w:bookmarkStart w:id="0" w:name="_GoBack"/>
+      <w:bookmarkEnd w:id="0"/>
       <w:r>
         <w:rPr>
           <w:noProof/>
@@ -598,22 +600,20 @@
         <w:pStyle w:val="Heading2"/>
         <w:ind w:left="-142" w:right="-1"/>
       </w:pPr>
-      <w:bookmarkStart w:id="0" w:name="_Toc493765283"/>
-      <w:bookmarkStart w:id="1" w:name="_GoBack"/>
+      <w:bookmarkStart w:id="1" w:name="_Toc493765283"/>
+      <w:r>
+        <w:t xml:space="preserve">What is the </w:t>
+      </w:r>
+      <w:r>
+        <w:rPr>
+          <w:color w:val="0070C0"/>
+        </w:rPr>
+        <w:t xml:space="preserve">purpose </w:t>
+      </w:r>
+      <w:r>
+        <w:t>of this whitepaper?</w:t>
+      </w:r>
       <w:bookmarkEnd w:id="1"/>
-      <w:r>
-        <w:t xml:space="preserve">What is the </w:t>
-      </w:r>
-      <w:r>
-        <w:rPr>
-          <w:color w:val="0070C0"/>
-        </w:rPr>
-        <w:t xml:space="preserve">purpose </w:t>
-      </w:r>
-      <w:r>
-        <w:t>of this whitepaper?</w:t>
-      </w:r>
-      <w:bookmarkEnd w:id="0"/>
     </w:p>
     <w:p>
       <w:pPr>
@@ -12292,7 +12292,7 @@
                 <w:sz w:val="28"/>
                 <w:szCs w:val="28"/>
               </w:rPr>
-              <w:br/>
+              <w:t xml:space="preserve"> ARX, </w:t>
             </w:r>
             <w:r>
               <w:t>Assistive Reality</w:t>
@@ -12349,7 +12349,7 @@
                 <w:b/>
                 <w:color w:val="00B050"/>
               </w:rPr>
-              <w:t xml:space="preserve"> TBC</w:t>
+              <w:t xml:space="preserve"> </w:t>
             </w:r>
             <w:r>
               <w:rPr>
@@ -12357,7 +12357,7 @@
                 <w:b/>
                 <w:color w:val="00B050"/>
               </w:rPr>
-              <w:br/>
+              <w:t xml:space="preserve">- </w:t>
             </w:r>
             <w:hyperlink r:id="rId53" w:history="1">
               <w:r>
@@ -12956,34 +12956,6 @@
             </w:r>
             <w:r>
               <w:t>)</w:t>
-            </w:r>
-          </w:p>
-        </w:tc>
-      </w:tr>
-      <w:tr>
-        <w:tc>
-          <w:tcPr>
-            <w:tcW w:w="3681" w:type="dxa"/>
-          </w:tcPr>
-          <w:p>
-            <w:pPr>
-              <w:ind w:right="-1"/>
-            </w:pPr>
-            <w:r>
-              <w:t>Halt protect</w:t>
-            </w:r>
-          </w:p>
-        </w:tc>
-        <w:tc>
-          <w:tcPr>
-            <w:tcW w:w="6231" w:type="dxa"/>
-          </w:tcPr>
-          <w:p>
-            <w:pPr>
-              <w:ind w:right="-1"/>
-            </w:pPr>
-            <w:r>
-              <w:t>Yes</w:t>
             </w:r>
           </w:p>
         </w:tc>
@@ -13094,8 +13066,73 @@
     <w:p>
       <w:pPr>
         <w:ind w:right="-1"/>
-      </w:pPr>
-      <w:r>
+        <w:jc w:val="center"/>
+        <w:rPr>
+          <w:b/>
+        </w:rPr>
+      </w:pPr>
+      <w:r>
+        <w:rPr>
+          <w:b/>
+          <w:noProof/>
+          <w:lang w:eastAsia="en-AU"/>
+        </w:rPr>
+        <w:drawing>
+          <wp:inline distT="0" distB="0" distL="0" distR="0" wp14:anchorId="09EDA64B" wp14:editId="7D113893">
+            <wp:extent cx="5104569" cy="4162425"/>
+            <wp:effectExtent l="0" t="0" r="1270" b="0"/>
+            <wp:docPr id="7" name="Picture 7"/>
+            <wp:cNvGraphicFramePr>
+              <a:graphicFrameLocks xmlns:a="http://schemas.openxmlformats.org/drawingml/2006/main" noChangeAspect="1"/>
+            </wp:cNvGraphicFramePr>
+            <a:graphic xmlns:a="http://schemas.openxmlformats.org/drawingml/2006/main">
+              <a:graphicData uri="http://schemas.openxmlformats.org/drawingml/2006/picture">
+                <pic:pic xmlns:pic="http://schemas.openxmlformats.org/drawingml/2006/picture">
+                  <pic:nvPicPr>
+                    <pic:cNvPr id="0" name="Picture 2"/>
+                    <pic:cNvPicPr>
+                      <a:picLocks noChangeAspect="1" noChangeArrowheads="1"/>
+                    </pic:cNvPicPr>
+                  </pic:nvPicPr>
+                  <pic:blipFill>
+                    <a:blip r:embed="rId56">
+                      <a:extLst>
+                        <a:ext uri="{28A0092B-C50C-407E-A947-70E740481C1C}">
+                          <a14:useLocalDpi xmlns:a14="http://schemas.microsoft.com/office/drawing/2010/main" val="0"/>
+                        </a:ext>
+                      </a:extLst>
+                    </a:blip>
+                    <a:srcRect/>
+                    <a:stretch>
+                      <a:fillRect/>
+                    </a:stretch>
+                  </pic:blipFill>
+                  <pic:spPr bwMode="auto">
+                    <a:xfrm>
+                      <a:off x="0" y="0"/>
+                      <a:ext cx="5109526" cy="4166467"/>
+                    </a:xfrm>
+                    <a:prstGeom prst="rect">
+                      <a:avLst/>
+                    </a:prstGeom>
+                    <a:noFill/>
+                    <a:ln>
+                      <a:noFill/>
+                    </a:ln>
+                  </pic:spPr>
+                </pic:pic>
+              </a:graphicData>
+            </a:graphic>
+          </wp:inline>
+        </w:drawing>
+      </w:r>
+    </w:p>
+    <w:p>
+      <w:pPr>
+        <w:ind w:right="-1"/>
+      </w:pPr>
+      <w:r>
+        <w:lastRenderedPageBreak/>
         <w:t xml:space="preserve">To participate in our </w:t>
       </w:r>
       <w:r>
@@ -13262,7 +13299,7 @@
       <w:r>
         <w:t xml:space="preserve">MyEtherWallet (no download needed)  </w:t>
       </w:r>
-      <w:hyperlink r:id="rId56" w:history="1">
+      <w:hyperlink r:id="rId57" w:history="1">
         <w:r>
           <w:rPr>
             <w:rStyle w:val="Hyperlink"/>
@@ -13274,7 +13311,7 @@
         <w:br/>
         <w:t xml:space="preserve">MetaMask (Firefox and Chrome browser add-on) </w:t>
       </w:r>
-      <w:hyperlink r:id="rId57" w:history="1">
+      <w:hyperlink r:id="rId58" w:history="1">
         <w:r>
           <w:rPr>
             <w:rStyle w:val="Hyperlink"/>
@@ -13286,7 +13323,7 @@
         <w:br/>
         <w:t xml:space="preserve">Mist (Desktop) </w:t>
       </w:r>
-      <w:hyperlink r:id="rId58" w:history="1">
+      <w:hyperlink r:id="rId59" w:history="1">
         <w:r>
           <w:rPr>
             <w:rStyle w:val="Hyperlink"/>
@@ -13298,7 +13335,7 @@
         <w:br/>
         <w:t xml:space="preserve">Parity (Desktop) </w:t>
       </w:r>
-      <w:hyperlink r:id="rId59" w:history="1">
+      <w:hyperlink r:id="rId60" w:history="1">
         <w:r>
           <w:rPr>
             <w:rStyle w:val="Hyperlink"/>
@@ -13310,7 +13347,7 @@
         <w:br/>
         <w:t xml:space="preserve">imToken (iPhone) </w:t>
       </w:r>
-      <w:hyperlink r:id="rId60" w:history="1">
+      <w:hyperlink r:id="rId61" w:history="1">
         <w:r>
           <w:rPr>
             <w:rStyle w:val="Hyperlink"/>
@@ -13322,7 +13359,7 @@
         <w:br/>
         <w:t xml:space="preserve">imToken (Android) </w:t>
       </w:r>
-      <w:hyperlink r:id="rId61" w:history="1">
+      <w:hyperlink r:id="rId62" w:history="1">
         <w:r>
           <w:rPr>
             <w:rStyle w:val="Hyperlink"/>
@@ -13349,7 +13386,6 @@
         <w:ind w:right="-1"/>
       </w:pPr>
       <w:r>
-        <w:lastRenderedPageBreak/>
         <w:t xml:space="preserve">Or, </w:t>
       </w:r>
       <w:r>
@@ -13487,7 +13523,7 @@
                     </pic:cNvPicPr>
                   </pic:nvPicPr>
                   <pic:blipFill>
-                    <a:blip r:embed="rId62">
+                    <a:blip r:embed="rId63">
                       <a:extLst>
                         <a:ext uri="{28A0092B-C50C-407E-A947-70E740481C1C}">
                           <a14:useLocalDpi xmlns:a14="http://schemas.microsoft.com/office/drawing/2010/main" val="0"/>
@@ -13524,6 +13560,7 @@
         <w:ind w:left="709" w:right="-1"/>
       </w:pPr>
       <w:r>
+        <w:lastRenderedPageBreak/>
         <w:t xml:space="preserve">To </w:t>
       </w:r>
       <w:r>
@@ -13604,7 +13641,6 @@
           <w:noProof/>
           <w:lang w:eastAsia="en-AU"/>
         </w:rPr>
-        <w:lastRenderedPageBreak/>
         <w:drawing>
           <wp:inline distT="0" distB="0" distL="0" distR="0" wp14:anchorId="59A9FA7E" wp14:editId="68FB9A6C">
             <wp:extent cx="5500372" cy="3028950"/>
@@ -13623,7 +13659,7 @@
                     </pic:cNvPicPr>
                   </pic:nvPicPr>
                   <pic:blipFill>
-                    <a:blip r:embed="rId63">
+                    <a:blip r:embed="rId64">
                       <a:extLst>
                         <a:ext uri="{28A0092B-C50C-407E-A947-70E740481C1C}">
                           <a14:useLocalDpi xmlns:a14="http://schemas.microsoft.com/office/drawing/2010/main" val="0"/>
@@ -13789,7 +13825,7 @@
                     </pic:cNvPicPr>
                   </pic:nvPicPr>
                   <pic:blipFill>
-                    <a:blip r:embed="rId64">
+                    <a:blip r:embed="rId65">
                       <a:extLst>
                         <a:ext uri="{28A0092B-C50C-407E-A947-70E740481C1C}">
                           <a14:useLocalDpi xmlns:a14="http://schemas.microsoft.com/office/drawing/2010/main" val="0"/>
@@ -13862,7 +13898,7 @@
                     </pic:cNvPicPr>
                   </pic:nvPicPr>
                   <pic:blipFill>
-                    <a:blip r:embed="rId65">
+                    <a:blip r:embed="rId66">
                       <a:extLst>
                         <a:ext uri="{28A0092B-C50C-407E-A947-70E740481C1C}">
                           <a14:useLocalDpi xmlns:a14="http://schemas.microsoft.com/office/drawing/2010/main" val="0"/>
@@ -13934,7 +13970,7 @@
                     </pic:cNvPicPr>
                   </pic:nvPicPr>
                   <pic:blipFill>
-                    <a:blip r:embed="rId66">
+                    <a:blip r:embed="rId67">
                       <a:extLst>
                         <a:ext uri="{28A0092B-C50C-407E-A947-70E740481C1C}">
                           <a14:useLocalDpi xmlns:a14="http://schemas.microsoft.com/office/drawing/2010/main" val="0"/>
@@ -14045,7 +14081,7 @@
                     </pic:cNvPicPr>
                   </pic:nvPicPr>
                   <pic:blipFill>
-                    <a:blip r:embed="rId67">
+                    <a:blip r:embed="rId68">
                       <a:extLst>
                         <a:ext uri="{28A0092B-C50C-407E-A947-70E740481C1C}">
                           <a14:useLocalDpi xmlns:a14="http://schemas.microsoft.com/office/drawing/2010/main" val="0"/>
@@ -14157,7 +14193,7 @@
                     </pic:cNvPicPr>
                   </pic:nvPicPr>
                   <pic:blipFill>
-                    <a:blip r:embed="rId68">
+                    <a:blip r:embed="rId69">
                       <a:extLst>
                         <a:ext uri="{28A0092B-C50C-407E-A947-70E740481C1C}">
                           <a14:useLocalDpi xmlns:a14="http://schemas.microsoft.com/office/drawing/2010/main" val="0"/>
@@ -14258,7 +14294,7 @@
                     </pic:cNvPicPr>
                   </pic:nvPicPr>
                   <pic:blipFill>
-                    <a:blip r:embed="rId69">
+                    <a:blip r:embed="rId70">
                       <a:extLst>
                         <a:ext uri="{28A0092B-C50C-407E-A947-70E740481C1C}">
                           <a14:useLocalDpi xmlns:a14="http://schemas.microsoft.com/office/drawing/2010/main" val="0"/>
@@ -14318,7 +14354,7 @@
                     </pic:cNvPicPr>
                   </pic:nvPicPr>
                   <pic:blipFill>
-                    <a:blip r:embed="rId70">
+                    <a:blip r:embed="rId71">
                       <a:extLst>
                         <a:ext uri="{28A0092B-C50C-407E-A947-70E740481C1C}">
                           <a14:useLocalDpi xmlns:a14="http://schemas.microsoft.com/office/drawing/2010/main" val="0"/>
@@ -14377,7 +14413,7 @@
                     </pic:cNvPicPr>
                   </pic:nvPicPr>
                   <pic:blipFill>
-                    <a:blip r:embed="rId71">
+                    <a:blip r:embed="rId72">
                       <a:extLst>
                         <a:ext uri="{28A0092B-C50C-407E-A947-70E740481C1C}">
                           <a14:useLocalDpi xmlns:a14="http://schemas.microsoft.com/office/drawing/2010/main" val="0"/>
@@ -14474,7 +14510,7 @@
                     </pic:cNvPicPr>
                   </pic:nvPicPr>
                   <pic:blipFill>
-                    <a:blip r:embed="rId72">
+                    <a:blip r:embed="rId73">
                       <a:extLst>
                         <a:ext uri="{28A0092B-C50C-407E-A947-70E740481C1C}">
                           <a14:useLocalDpi xmlns:a14="http://schemas.microsoft.com/office/drawing/2010/main" val="0"/>
@@ -14769,7 +14805,7 @@
               </w:rPr>
               <w:br/>
             </w:r>
-            <w:hyperlink r:id="rId73" w:history="1">
+            <w:hyperlink r:id="rId74" w:history="1">
               <w:r>
                 <w:rPr>
                   <w:rStyle w:val="Hyperlink"/>
@@ -15408,7 +15444,7 @@
             <w:pPr>
               <w:ind w:right="-1"/>
             </w:pPr>
-            <w:hyperlink r:id="rId74" w:history="1">
+            <w:hyperlink r:id="rId75" w:history="1">
               <w:r>
                 <w:rPr>
                   <w:rStyle w:val="Hyperlink"/>
@@ -15469,7 +15505,7 @@
             <w:pPr>
               <w:ind w:right="-1"/>
             </w:pPr>
-            <w:hyperlink r:id="rId75" w:history="1">
+            <w:hyperlink r:id="rId76" w:history="1">
               <w:r>
                 <w:rPr>
                   <w:rStyle w:val="Hyperlink"/>
@@ -15609,7 +15645,7 @@
       <w:r>
         <w:t xml:space="preserve">MyEtherWallet (no download needed)  </w:t>
       </w:r>
-      <w:hyperlink r:id="rId76" w:history="1">
+      <w:hyperlink r:id="rId77" w:history="1">
         <w:r>
           <w:rPr>
             <w:rStyle w:val="Hyperlink"/>
@@ -15621,7 +15657,7 @@
         <w:br/>
         <w:t xml:space="preserve">MetaMask (Firefox and Chrome browser add-on) </w:t>
       </w:r>
-      <w:hyperlink r:id="rId77" w:history="1">
+      <w:hyperlink r:id="rId78" w:history="1">
         <w:r>
           <w:rPr>
             <w:rStyle w:val="Hyperlink"/>
@@ -15633,7 +15669,7 @@
         <w:br/>
         <w:t xml:space="preserve">Mist (Desktop) </w:t>
       </w:r>
-      <w:hyperlink r:id="rId78" w:history="1">
+      <w:hyperlink r:id="rId79" w:history="1">
         <w:r>
           <w:rPr>
             <w:rStyle w:val="Hyperlink"/>
@@ -15645,7 +15681,7 @@
         <w:br/>
         <w:t xml:space="preserve">Parity (Desktop) </w:t>
       </w:r>
-      <w:hyperlink r:id="rId79" w:history="1">
+      <w:hyperlink r:id="rId80" w:history="1">
         <w:r>
           <w:rPr>
             <w:rStyle w:val="Hyperlink"/>
@@ -15657,7 +15693,7 @@
         <w:br/>
         <w:t xml:space="preserve">imToken (iPhone) </w:t>
       </w:r>
-      <w:hyperlink r:id="rId80" w:history="1">
+      <w:hyperlink r:id="rId81" w:history="1">
         <w:r>
           <w:rPr>
             <w:rStyle w:val="Hyperlink"/>
@@ -15669,7 +15705,7 @@
         <w:br/>
         <w:t xml:space="preserve">imToken (Android) </w:t>
       </w:r>
-      <w:hyperlink r:id="rId81" w:history="1">
+      <w:hyperlink r:id="rId82" w:history="1">
         <w:r>
           <w:rPr>
             <w:rStyle w:val="Hyperlink"/>
@@ -15807,7 +15843,7 @@
                     </pic:cNvPicPr>
                   </pic:nvPicPr>
                   <pic:blipFill>
-                    <a:blip r:embed="rId62">
+                    <a:blip r:embed="rId63">
                       <a:extLst>
                         <a:ext uri="{28A0092B-C50C-407E-A947-70E740481C1C}">
                           <a14:useLocalDpi xmlns:a14="http://schemas.microsoft.com/office/drawing/2010/main" val="0"/>
@@ -15919,7 +15955,7 @@
                     </pic:cNvPicPr>
                   </pic:nvPicPr>
                   <pic:blipFill>
-                    <a:blip r:embed="rId63">
+                    <a:blip r:embed="rId64">
                       <a:extLst>
                         <a:ext uri="{28A0092B-C50C-407E-A947-70E740481C1C}">
                           <a14:useLocalDpi xmlns:a14="http://schemas.microsoft.com/office/drawing/2010/main" val="0"/>
@@ -16069,7 +16105,7 @@
                     </pic:cNvPicPr>
                   </pic:nvPicPr>
                   <pic:blipFill>
-                    <a:blip r:embed="rId64">
+                    <a:blip r:embed="rId65">
                       <a:extLst>
                         <a:ext uri="{28A0092B-C50C-407E-A947-70E740481C1C}">
                           <a14:useLocalDpi xmlns:a14="http://schemas.microsoft.com/office/drawing/2010/main" val="0"/>
@@ -16142,7 +16178,7 @@
                     </pic:cNvPicPr>
                   </pic:nvPicPr>
                   <pic:blipFill>
-                    <a:blip r:embed="rId65">
+                    <a:blip r:embed="rId66">
                       <a:extLst>
                         <a:ext uri="{28A0092B-C50C-407E-A947-70E740481C1C}">
                           <a14:useLocalDpi xmlns:a14="http://schemas.microsoft.com/office/drawing/2010/main" val="0"/>
@@ -16214,7 +16250,7 @@
                     </pic:cNvPicPr>
                   </pic:nvPicPr>
                   <pic:blipFill>
-                    <a:blip r:embed="rId66">
+                    <a:blip r:embed="rId67">
                       <a:extLst>
                         <a:ext uri="{28A0092B-C50C-407E-A947-70E740481C1C}">
                           <a14:useLocalDpi xmlns:a14="http://schemas.microsoft.com/office/drawing/2010/main" val="0"/>
@@ -16311,7 +16347,7 @@
                     </pic:cNvPicPr>
                   </pic:nvPicPr>
                   <pic:blipFill>
-                    <a:blip r:embed="rId67">
+                    <a:blip r:embed="rId68">
                       <a:extLst>
                         <a:ext uri="{28A0092B-C50C-407E-A947-70E740481C1C}">
                           <a14:useLocalDpi xmlns:a14="http://schemas.microsoft.com/office/drawing/2010/main" val="0"/>
@@ -16423,7 +16459,7 @@
                     </pic:cNvPicPr>
                   </pic:nvPicPr>
                   <pic:blipFill>
-                    <a:blip r:embed="rId68">
+                    <a:blip r:embed="rId69">
                       <a:extLst>
                         <a:ext uri="{28A0092B-C50C-407E-A947-70E740481C1C}">
                           <a14:useLocalDpi xmlns:a14="http://schemas.microsoft.com/office/drawing/2010/main" val="0"/>
@@ -16512,7 +16548,7 @@
                     </pic:cNvPicPr>
                   </pic:nvPicPr>
                   <pic:blipFill>
-                    <a:blip r:embed="rId69">
+                    <a:blip r:embed="rId70">
                       <a:extLst>
                         <a:ext uri="{28A0092B-C50C-407E-A947-70E740481C1C}">
                           <a14:useLocalDpi xmlns:a14="http://schemas.microsoft.com/office/drawing/2010/main" val="0"/>
@@ -16572,7 +16608,7 @@
                     </pic:cNvPicPr>
                   </pic:nvPicPr>
                   <pic:blipFill>
-                    <a:blip r:embed="rId70">
+                    <a:blip r:embed="rId71">
                       <a:extLst>
                         <a:ext uri="{28A0092B-C50C-407E-A947-70E740481C1C}">
                           <a14:useLocalDpi xmlns:a14="http://schemas.microsoft.com/office/drawing/2010/main" val="0"/>
@@ -16631,7 +16667,7 @@
                     </pic:cNvPicPr>
                   </pic:nvPicPr>
                   <pic:blipFill>
-                    <a:blip r:embed="rId71">
+                    <a:blip r:embed="rId72">
                       <a:extLst>
                         <a:ext uri="{28A0092B-C50C-407E-A947-70E740481C1C}">
                           <a14:useLocalDpi xmlns:a14="http://schemas.microsoft.com/office/drawing/2010/main" val="0"/>
@@ -16719,7 +16755,7 @@
                     </pic:cNvPicPr>
                   </pic:nvPicPr>
                   <pic:blipFill>
-                    <a:blip r:embed="rId72">
+                    <a:blip r:embed="rId73">
                       <a:extLst>
                         <a:ext uri="{28A0092B-C50C-407E-A947-70E740481C1C}">
                           <a14:useLocalDpi xmlns:a14="http://schemas.microsoft.com/office/drawing/2010/main" val="0"/>
@@ -18209,19 +18245,7 @@
           <w:szCs w:val="26"/>
           <w:lang w:eastAsia="en-AU"/>
         </w:rPr>
-        <w:t>JSON definition for ICO</w:t>
-      </w:r>
-      <w:r>
-        <w:rPr>
-          <w:rFonts w:asciiTheme="minorHAnsi" w:hAnsiTheme="minorHAnsi" w:cstheme="minorHAnsi"/>
-          <w:b/>
-          <w:i w:val="0"/>
-          <w:color w:val="0070C0"/>
-          <w:sz w:val="26"/>
-          <w:szCs w:val="26"/>
-          <w:lang w:eastAsia="en-AU"/>
-        </w:rPr>
-        <w:t xml:space="preserve"> contract</w:t>
+        <w:t>JSON definition for ICO contract</w:t>
       </w:r>
       <w:r>
         <w:rPr>
@@ -18326,7 +18350,7 @@
         <v:path o:extrusionok="f" gradientshapeok="t" o:connecttype="rect"/>
         <o:lock v:ext="edit" aspectratio="t"/>
       </v:shapetype>
-      <v:shape id="_x0000_i1045" type="#_x0000_t75" alt="http://www.ar-intelligence.info/wp-content/uploads/2017/06/ARKit-Logo.jpg" style="width:54.75pt;height:35.25pt;visibility:visible" o:bullet="t">
+      <v:shape id="_x0000_i1029" type="#_x0000_t75" alt="http://www.ar-intelligence.info/wp-content/uploads/2017/06/ARKit-Logo.jpg" style="width:54.75pt;height:35.25pt;visibility:visible" o:bullet="t">
         <v:imagedata r:id="rId1" o:title="ARKit-Logo"/>
       </v:shape>
     </w:pict>
@@ -24294,7 +24318,7 @@
 </file>
 
 <file path=customXml/itemProps1.xml><?xml version="1.0" encoding="utf-8"?>
-<ds:datastoreItem xmlns:ds="http://schemas.openxmlformats.org/officeDocument/2006/customXml" ds:itemID="{81012C19-000A-407B-8F6A-60AE897D9846}">
+<ds:datastoreItem xmlns:ds="http://schemas.openxmlformats.org/officeDocument/2006/customXml" ds:itemID="{8606FBF2-E5ED-4F6B-9FD5-81D77F963EC3}">
   <ds:schemaRefs>
     <ds:schemaRef ds:uri="http://schemas.openxmlformats.org/officeDocument/2006/bibliography"/>
   </ds:schemaRefs>

</xml_diff>

<commit_message>
Clarified price schedule with block numbers etc
Clarified price schedule with block numbers etc
</commit_message>
<xml_diff>
--- a/whitepaper/Assistive Reality aronline.io Whitepaper and ICO v1.8.docx
+++ b/whitepaper/Assistive Reality aronline.io Whitepaper and ICO v1.8.docx
@@ -2069,7 +2069,7 @@
                 <w:noProof/>
                 <w:webHidden/>
               </w:rPr>
-              <w:t>27</w:t>
+              <w:t>28</w:t>
             </w:r>
             <w:r>
               <w:rPr>
@@ -2138,7 +2138,7 @@
                 <w:noProof/>
                 <w:webHidden/>
               </w:rPr>
-              <w:t>33</w:t>
+              <w:t>34</w:t>
             </w:r>
             <w:r>
               <w:rPr>
@@ -2510,7 +2510,16 @@
         <w:t>.</w:t>
       </w:r>
       <w:r>
-        <w:t xml:space="preserve"> These applications will be built on the commercial Spectrum AR engine, natively compiled and customised for each device to obtain maximum performance.  </w:t>
+        <w:t xml:space="preserve"> These applications will be built </w:t>
+      </w:r>
+      <w:r>
+        <w:t xml:space="preserve">on </w:t>
+      </w:r>
+      <w:r>
+        <w:t xml:space="preserve">our </w:t>
+      </w:r>
+      <w:r>
+        <w:t xml:space="preserve">commercial Spectrum AR engine, natively compiled and customised for each device to obtain maximum performance.  </w:t>
       </w:r>
     </w:p>
     <w:p>
@@ -2586,15 +2595,21 @@
         <w:t xml:space="preserve">aims to </w:t>
       </w:r>
       <w:r>
-        <w:t>continually improves its success rate.</w:t>
-      </w:r>
-    </w:p>
-    <w:p>
-      <w:pPr>
-        <w:ind w:right="-1"/>
-      </w:pPr>
-      <w:r>
-        <w:t xml:space="preserve">We’re currently in the start-up phase, fine-tuning alpha code on the Microsoft MR and Apple AR SDKs, while working on establishing Google AR compatibility in the coming months. Our </w:t>
+        <w:t>continually improve its success rate.</w:t>
+      </w:r>
+    </w:p>
+    <w:p>
+      <w:pPr>
+        <w:ind w:right="-1"/>
+      </w:pPr>
+      <w:r>
+        <w:t>We’re currently in the start-up phase, fine-tuning alpha code on the Microsoft MR and Apple AR SDKs, while w</w:t>
+      </w:r>
+      <w:r>
+        <w:t>orking on establishing Google and Apple</w:t>
+      </w:r>
+      <w:r>
+        <w:t xml:space="preserve"> compatibility in the coming months. Our </w:t>
       </w:r>
       <w:r>
         <w:t>team</w:t>
@@ -6389,7 +6404,31 @@
         <w:t>content</w:t>
       </w:r>
       <w:r>
-        <w:t xml:space="preserve"> designed to assist the wearer, such as the provision of passive metrics like distance-to, depth, colour values, or even real-time facial emotion analysis. A real-time HUD for the real world. There are many possibilities such as dedicated task zones based on physical location, networked task coordination for groups of people, visualisation of building plans, 3-dimensional virtual object sharing; once Augmented Reality devices are sufficiently unobtrusive and socially acceptable, this technology is expected to be significantly transformative.</w:t>
+        <w:t xml:space="preserve"> designed to assist the wearer, such as the provision of passive metrics like distance-to, depth, colour values, or even real-time facial emotion analysis. A real-time HUD for the real world. There are many possibilities </w:t>
+      </w:r>
+      <w:r>
+        <w:t xml:space="preserve">for the future usage cases of World 1 </w:t>
+      </w:r>
+      <w:r>
+        <w:t>such as dedicated task zones based on physical location, networked task coordination</w:t>
+      </w:r>
+      <w:r>
+        <w:t xml:space="preserve"> and gaming</w:t>
+      </w:r>
+      <w:r>
+        <w:t xml:space="preserve"> for groups of people, visualisation of building </w:t>
+      </w:r>
+      <w:r>
+        <w:t xml:space="preserve">or landscaping </w:t>
+      </w:r>
+      <w:r>
+        <w:t>plans, 3-dim</w:t>
+      </w:r>
+      <w:r>
+        <w:t>ensional virtual object sharing, etc. O</w:t>
+      </w:r>
+      <w:r>
+        <w:t>nce Augmented Reality devices are sufficiently unobtrusive and socially acceptable, this technology is expected to be significantly transformative.</w:t>
       </w:r>
     </w:p>
     <w:p>
@@ -6502,16 +6541,13 @@
         <w:t>or</w:t>
       </w:r>
       <w:r>
-        <w:t xml:space="preserve"> gesture commands to assign a virtual screen to a blank wall of your kitchen, </w:t>
-      </w:r>
-      <w:r>
-        <w:t xml:space="preserve">perhaps </w:t>
-      </w:r>
-      <w:r>
-        <w:t xml:space="preserve">showing a HTML page with a recipe while you cook. </w:t>
-      </w:r>
-      <w:r>
-        <w:t xml:space="preserve">A recipe application or plug-in executed by </w:t>
+        <w:t xml:space="preserve"> gesture commands to assign a virtual screen to a blank wall of your kitchen, showing a HTML page with a recipe while you cook. </w:t>
+      </w:r>
+      <w:r>
+        <w:t xml:space="preserve">A recipe application </w:t>
+      </w:r>
+      <w:r>
+        <w:t xml:space="preserve">executed by </w:t>
       </w:r>
       <w:r>
         <w:rPr>
@@ -6592,19 +6628,31 @@
         <w:t xml:space="preserve"> non-intrusive information to the wearer with low data and processing requirements. </w:t>
       </w:r>
       <w:r>
-        <w:t xml:space="preserve">Individual native applications can be rendered to floating bubbles or other virtual screens. </w:t>
+        <w:t xml:space="preserve">Individual </w:t>
+      </w:r>
+      <w:r>
+        <w:t>apps can</w:t>
+      </w:r>
+      <w:r>
+        <w:t xml:space="preserve"> be rendered to floating bubbles or other virtual screens. </w:t>
       </w:r>
       <w:r>
         <w:t xml:space="preserve">Any surface in the real world of sufficient dimensions and reflective properties can be marked as a desktop workspace or virtual screen to which a variety of cloud or local sources can be connected. </w:t>
       </w:r>
       <w:r>
-        <w:t>Assistive Reality will work with the Ethereum development community to encourage the development of Blockchain-based consumer applications for both the Augmented</w:t>
+        <w:t>Assistive Reality will work with the Ethereum community to encourage the development of Blockchain-based applications for the Augmented</w:t>
       </w:r>
       <w:r>
         <w:t>/Mixed</w:t>
       </w:r>
       <w:r>
-        <w:t xml:space="preserve"> and Virtual Reality modes of </w:t>
+        <w:t xml:space="preserve"> and Virtual Reality</w:t>
+      </w:r>
+      <w:r>
+        <w:t xml:space="preserve"> modes of</w:t>
+      </w:r>
+      <w:r>
+        <w:t xml:space="preserve"> </w:t>
       </w:r>
       <w:r>
         <w:rPr>
@@ -6697,22 +6745,58 @@
         <w:t xml:space="preserve">Problem: </w:t>
       </w:r>
       <w:r>
-        <w:t>AI is capable of outperforming humans in various tasks (such as demonstrated in complex challenges: Deep Blue Chess, alphaGo, openAI). This extends to the future workplace and possible future of the robotics industry.</w:t>
+        <w:t>AI is capable of outperforming humans in various tasks (such as demonstrated in complex challenges: Deep Blue Chess, alphaGo, openAI). This extends to the future workplace and possible f</w:t>
+      </w:r>
+      <w:r>
+        <w:t>uture of the robotics industry.</w:t>
       </w:r>
       <w:r>
         <w:br/>
       </w:r>
       <w:r>
-        <w:br/>
-      </w:r>
-      <w:r>
         <w:rPr>
           <w:b/>
         </w:rPr>
-        <w:t xml:space="preserve">Our solution: </w:t>
-      </w:r>
-      <w:r>
-        <w:t>Augmented the Human experience using technology and AI software. Typecast the AI as a human assistant and code its moral and ethical values as such. By combining the dynamic nature of the human brain and thought process with the hardware performance available to an AI software assistant, it is expected humanity can experience a multiplier effect on: productivity, complexity-handling, memory, task-repetition reliability and processing speed.</w:t>
+        <w:t>Our solution</w:t>
+      </w:r>
+      <w:r>
+        <w:rPr>
+          <w:b/>
+        </w:rPr>
+        <w:t xml:space="preserve"> (or rather, our roadmap to the solution)</w:t>
+      </w:r>
+      <w:r>
+        <w:rPr>
+          <w:b/>
+        </w:rPr>
+        <w:t xml:space="preserve">: </w:t>
+      </w:r>
+      <w:r>
+        <w:t xml:space="preserve">Augment the Human experience using technology and AI software. Typecast the AI as a human assistant and code its moral and ethical values as such. </w:t>
+      </w:r>
+      <w:r>
+        <w:t>Build high speed cognitive interfaces to combine</w:t>
+      </w:r>
+      <w:r>
+        <w:t xml:space="preserve"> the dynamic nature of the human brain and thought process with the hardware performance availa</w:t>
+      </w:r>
+      <w:r>
+        <w:t>ble to an AI software assistant. I</w:t>
+      </w:r>
+      <w:r>
+        <w:t>t is expected</w:t>
+      </w:r>
+      <w:r>
+        <w:t xml:space="preserve"> through eventual maturity and adoption of this technology model</w:t>
+      </w:r>
+      <w:r>
+        <w:t xml:space="preserve"> humanity </w:t>
+      </w:r>
+      <w:r>
+        <w:t>could</w:t>
+      </w:r>
+      <w:r>
+        <w:t xml:space="preserve"> experience a multiplier effect on: productivity, complexity-handling, memory, task-repetition reliability and processing speed.</w:t>
       </w:r>
     </w:p>
     <w:p>
@@ -6804,9 +6888,6 @@
       <w:r>
         <w:t xml:space="preserve"> technologies; nor to evaluate an entire developing market to keep track of hardware updates as required for making the best-informed decisions. </w:t>
       </w:r>
-      <w:r>
-        <w:br/>
-      </w:r>
     </w:p>
     <w:p>
       <w:pPr>
@@ -7027,9 +7108,6 @@
       <w:r>
         <w:t>plications on the same device.</w:t>
       </w:r>
-      <w:r>
-        <w:br/>
-      </w:r>
     </w:p>
     <w:p>
       <w:pPr>
@@ -7150,9 +7228,6 @@
       <w:r>
         <w:t>to non-existent</w:t>
       </w:r>
-      <w:r>
-        <w:br/>
-      </w:r>
     </w:p>
     <w:p>
       <w:pPr>
@@ -7267,9 +7342,6 @@
       <w:r>
         <w:t>.</w:t>
       </w:r>
-      <w:r>
-        <w:br/>
-      </w:r>
     </w:p>
     <w:p>
       <w:pPr>
@@ -7398,9 +7470,6 @@
       <w:r>
         <w:t xml:space="preserve"> to either slow-local or small-remote storage.</w:t>
       </w:r>
-      <w:r>
-        <w:br/>
-      </w:r>
     </w:p>
     <w:p>
       <w:pPr>
@@ -7496,9 +7565,6 @@
         <w:br/>
       </w:r>
       <w:r>
-        <w:br/>
-      </w:r>
-      <w:r>
         <w:rPr>
           <w:b/>
         </w:rPr>
@@ -7588,6 +7654,21 @@
       <w:r>
         <w:t>. A third option could be cloud-based immunity; we believe it is likely a combination of these strategies and a new unknown strategy may also be employed in the near future.</w:t>
       </w:r>
+    </w:p>
+    <w:p>
+      <w:pPr>
+        <w:ind w:right="-1"/>
+      </w:pPr>
+    </w:p>
+    <w:p>
+      <w:pPr>
+        <w:ind w:right="-1"/>
+      </w:pPr>
+    </w:p>
+    <w:p>
+      <w:pPr>
+        <w:ind w:right="-1"/>
+      </w:pPr>
     </w:p>
     <w:p>
       <w:pPr>
@@ -7765,19 +7846,13 @@
         <w:ind w:right="-1"/>
       </w:pPr>
       <w:r>
-        <w:t xml:space="preserve">We have conducted an extensive </w:t>
-      </w:r>
-      <w:r>
-        <w:t>(</w:t>
-      </w:r>
-      <w:r>
-        <w:t>internal</w:t>
-      </w:r>
-      <w:r>
-        <w:t>)</w:t>
-      </w:r>
-      <w:r>
-        <w:t xml:space="preserve"> analysis to identify </w:t>
+        <w:t>The most likely competitors are future disruptors or current-unknowns, however we have also c</w:t>
+      </w:r>
+      <w:r>
+        <w:t xml:space="preserve">onducted an extensive analysis to identify </w:t>
+      </w:r>
+      <w:r>
+        <w:t xml:space="preserve">pre-existing </w:t>
       </w:r>
       <w:r>
         <w:t>competitors</w:t>
@@ -7798,7 +7873,13 @@
         <w:t xml:space="preserve"> with</w:t>
       </w:r>
       <w:r>
-        <w:t xml:space="preserve"> competition predominantly </w:t>
+        <w:t xml:space="preserve"> competition </w:t>
+      </w:r>
+      <w:r>
+        <w:t>mainly</w:t>
+      </w:r>
+      <w:r>
+        <w:t xml:space="preserve"> </w:t>
       </w:r>
       <w:r>
         <w:t>of the following type:</w:t>
@@ -7851,7 +7932,13 @@
         <w:t xml:space="preserve">identify </w:t>
       </w:r>
       <w:r>
-        <w:t>AR/VR/MR as another technology vertical to sell or integrate</w:t>
+        <w:t xml:space="preserve">AR/VR/MR as </w:t>
+      </w:r>
+      <w:r>
+        <w:t xml:space="preserve">a </w:t>
+      </w:r>
+      <w:r>
+        <w:t>technology vertical to sell or integrate</w:t>
       </w:r>
     </w:p>
     <w:p>
@@ -12430,7 +12517,14 @@
                 <w:b/>
                 <w:u w:val="single"/>
               </w:rPr>
-              <w:t>7, 7:00PM GMT</w:t>
+              <w:t>7, 19</w:t>
+            </w:r>
+            <w:r>
+              <w:rPr>
+                <w:b/>
+                <w:u w:val="single"/>
+              </w:rPr>
+              <w:t>:00 GMT</w:t>
             </w:r>
           </w:p>
         </w:tc>
@@ -12536,7 +12630,14 @@
                 <w:b/>
                 <w:u w:val="single"/>
               </w:rPr>
-              <w:t>7:00PM GMT</w:t>
+              <w:t>19:00</w:t>
+            </w:r>
+            <w:r>
+              <w:rPr>
+                <w:b/>
+                <w:u w:val="single"/>
+              </w:rPr>
+              <w:t xml:space="preserve"> GMT</w:t>
             </w:r>
           </w:p>
         </w:tc>
@@ -12744,6 +12845,9 @@
             <w:r>
               <w:t>Floating based on current date</w:t>
             </w:r>
+            <w:r>
+              <w:t xml:space="preserve"> (see below for more info)</w:t>
+            </w:r>
           </w:p>
           <w:p>
             <w:pPr>
@@ -12796,6 +12900,14 @@
               </w:rPr>
               <w:t xml:space="preserve"> tokens</w:t>
             </w:r>
+            <w:r>
+              <w:rPr>
+                <w:rFonts w:ascii="Arial" w:hAnsi="Arial" w:cs="Arial"/>
+                <w:sz w:val="22"/>
+                <w:szCs w:val="22"/>
+              </w:rPr>
+              <w:t xml:space="preserve"> (Day 1 bonus)</w:t>
+            </w:r>
           </w:p>
           <w:p>
             <w:pPr>
@@ -12809,39 +12921,7 @@
                 <w:szCs w:val="22"/>
                 <w:bdr w:val="none" w:sz="0" w:space="0" w:color="auto" w:frame="1"/>
               </w:rPr>
-              <w:t>01-02 Oct:</w:t>
-            </w:r>
-            <w:r>
-              <w:rPr>
-                <w:rFonts w:ascii="Arial" w:hAnsi="Arial" w:cs="Arial"/>
-                <w:sz w:val="22"/>
-                <w:szCs w:val="22"/>
-              </w:rPr>
-              <w:t xml:space="preserve"> 1 ETH buys </w:t>
-            </w:r>
-            <w:r>
-              <w:rPr>
-                <w:rFonts w:ascii="Arial" w:hAnsi="Arial" w:cs="Arial"/>
-                <w:sz w:val="22"/>
-                <w:szCs w:val="22"/>
-              </w:rPr>
-              <w:t>7,250 ARX</w:t>
-            </w:r>
-            <w:r>
-              <w:rPr>
-                <w:rFonts w:ascii="Arial" w:hAnsi="Arial" w:cs="Arial"/>
-                <w:sz w:val="22"/>
-                <w:szCs w:val="22"/>
-              </w:rPr>
-              <w:t xml:space="preserve"> tokens</w:t>
-            </w:r>
-            <w:r>
-              <w:rPr>
-                <w:rFonts w:ascii="Arial" w:hAnsi="Arial" w:cs="Arial"/>
-                <w:sz w:val="22"/>
-                <w:szCs w:val="22"/>
-              </w:rPr>
-              <w:br/>
+              <w:t>30</w:t>
             </w:r>
             <w:r>
               <w:rPr>
@@ -12851,7 +12931,7 @@
                 <w:szCs w:val="22"/>
                 <w:bdr w:val="none" w:sz="0" w:space="0" w:color="auto" w:frame="1"/>
               </w:rPr>
-              <w:t>03-04 Oct:</w:t>
+              <w:t>-02 Oct:</w:t>
             </w:r>
             <w:r>
               <w:rPr>
@@ -12859,7 +12939,7 @@
                 <w:sz w:val="22"/>
                 <w:szCs w:val="22"/>
               </w:rPr>
-              <w:t> 1 ETH buys</w:t>
+              <w:t xml:space="preserve"> 1 ETH buys </w:t>
             </w:r>
             <w:r>
               <w:rPr>
@@ -12867,7 +12947,7 @@
                 <w:sz w:val="22"/>
                 <w:szCs w:val="22"/>
               </w:rPr>
-              <w:t xml:space="preserve"> 6,750 ARX</w:t>
+              <w:t>7,250 ARX</w:t>
             </w:r>
             <w:r>
               <w:rPr>
@@ -12876,6 +12956,14 @@
                 <w:szCs w:val="22"/>
               </w:rPr>
               <w:t xml:space="preserve"> tokens</w:t>
+            </w:r>
+            <w:r>
+              <w:rPr>
+                <w:rFonts w:ascii="Arial" w:hAnsi="Arial" w:cs="Arial"/>
+                <w:sz w:val="22"/>
+                <w:szCs w:val="22"/>
+              </w:rPr>
+              <w:t xml:space="preserve"> (Day 2 &amp; 3)</w:t>
             </w:r>
             <w:r>
               <w:rPr>
@@ -12893,15 +12981,17 @@
                 <w:szCs w:val="22"/>
                 <w:bdr w:val="none" w:sz="0" w:space="0" w:color="auto" w:frame="1"/>
               </w:rPr>
-              <w:t>05-06 Oct:</w:t>
-            </w:r>
-            <w:r>
-              <w:rPr>
+              <w:t>02</w:t>
+            </w:r>
+            <w:r>
+              <w:rPr>
+                <w:rStyle w:val="Strong"/>
                 <w:rFonts w:ascii="Arial" w:hAnsi="Arial" w:cs="Arial"/>
                 <w:sz w:val="22"/>
                 <w:szCs w:val="22"/>
-              </w:rPr>
-              <w:t> 1 ETH buys</w:t>
+                <w:bdr w:val="none" w:sz="0" w:space="0" w:color="auto" w:frame="1"/>
+              </w:rPr>
+              <w:t>-04 Oct:</w:t>
             </w:r>
             <w:r>
               <w:rPr>
@@ -12909,7 +12999,7 @@
                 <w:sz w:val="22"/>
                 <w:szCs w:val="22"/>
               </w:rPr>
-              <w:t xml:space="preserve"> 6,250 ARX</w:t>
+              <w:t> 1 ETH buys</w:t>
             </w:r>
             <w:r>
               <w:rPr>
@@ -12917,7 +13007,83 @@
                 <w:sz w:val="22"/>
                 <w:szCs w:val="22"/>
               </w:rPr>
+              <w:t xml:space="preserve"> 6,750 ARX</w:t>
+            </w:r>
+            <w:r>
+              <w:rPr>
+                <w:rFonts w:ascii="Arial" w:hAnsi="Arial" w:cs="Arial"/>
+                <w:sz w:val="22"/>
+                <w:szCs w:val="22"/>
+              </w:rPr>
               <w:t xml:space="preserve"> tokens</w:t>
+            </w:r>
+            <w:r>
+              <w:rPr>
+                <w:rFonts w:ascii="Arial" w:hAnsi="Arial" w:cs="Arial"/>
+                <w:sz w:val="22"/>
+                <w:szCs w:val="22"/>
+              </w:rPr>
+              <w:t xml:space="preserve"> (Day 4 &amp; 5)</w:t>
+            </w:r>
+            <w:r>
+              <w:rPr>
+                <w:rFonts w:ascii="Arial" w:hAnsi="Arial" w:cs="Arial"/>
+                <w:sz w:val="22"/>
+                <w:szCs w:val="22"/>
+              </w:rPr>
+              <w:br/>
+            </w:r>
+            <w:r>
+              <w:rPr>
+                <w:rStyle w:val="Strong"/>
+                <w:rFonts w:ascii="Arial" w:hAnsi="Arial" w:cs="Arial"/>
+                <w:sz w:val="22"/>
+                <w:szCs w:val="22"/>
+                <w:bdr w:val="none" w:sz="0" w:space="0" w:color="auto" w:frame="1"/>
+              </w:rPr>
+              <w:t>04</w:t>
+            </w:r>
+            <w:r>
+              <w:rPr>
+                <w:rStyle w:val="Strong"/>
+                <w:rFonts w:ascii="Arial" w:hAnsi="Arial" w:cs="Arial"/>
+                <w:sz w:val="22"/>
+                <w:szCs w:val="22"/>
+                <w:bdr w:val="none" w:sz="0" w:space="0" w:color="auto" w:frame="1"/>
+              </w:rPr>
+              <w:t>-06 Oct:</w:t>
+            </w:r>
+            <w:r>
+              <w:rPr>
+                <w:rFonts w:ascii="Arial" w:hAnsi="Arial" w:cs="Arial"/>
+                <w:sz w:val="22"/>
+                <w:szCs w:val="22"/>
+              </w:rPr>
+              <w:t> 1 ETH buys</w:t>
+            </w:r>
+            <w:r>
+              <w:rPr>
+                <w:rFonts w:ascii="Arial" w:hAnsi="Arial" w:cs="Arial"/>
+                <w:sz w:val="22"/>
+                <w:szCs w:val="22"/>
+              </w:rPr>
+              <w:t xml:space="preserve"> 6,250 ARX</w:t>
+            </w:r>
+            <w:r>
+              <w:rPr>
+                <w:rFonts w:ascii="Arial" w:hAnsi="Arial" w:cs="Arial"/>
+                <w:sz w:val="22"/>
+                <w:szCs w:val="22"/>
+              </w:rPr>
+              <w:t xml:space="preserve"> tokens</w:t>
+            </w:r>
+            <w:r>
+              <w:rPr>
+                <w:rFonts w:ascii="Arial" w:hAnsi="Arial" w:cs="Arial"/>
+                <w:sz w:val="22"/>
+                <w:szCs w:val="22"/>
+              </w:rPr>
+              <w:t xml:space="preserve"> (Day 6 &amp; 7)</w:t>
             </w:r>
           </w:p>
         </w:tc>
@@ -13066,6 +13232,318 @@
     <w:p>
       <w:pPr>
         <w:ind w:right="-1"/>
+        <w:rPr>
+          <w:b/>
+          <w:color w:val="0070C0"/>
+        </w:rPr>
+      </w:pPr>
+      <w:r>
+        <w:rPr>
+          <w:b/>
+          <w:color w:val="0070C0"/>
+        </w:rPr>
+        <w:t>Price configuration:</w:t>
+      </w:r>
+    </w:p>
+    <w:p>
+      <w:pPr>
+        <w:ind w:right="-1"/>
+      </w:pPr>
+      <w:r>
+        <w:t>Limited Pre-sale cap</w:t>
+      </w:r>
+      <w:r>
+        <w:rPr>
+          <w:color w:val="000000" w:themeColor="text1"/>
+        </w:rPr>
+        <w:t>:</w:t>
+      </w:r>
+      <w:r>
+        <w:rPr>
+          <w:color w:val="0070C0"/>
+        </w:rPr>
+        <w:t xml:space="preserve"> </w:t>
+      </w:r>
+      <w:r>
+        <w:rPr>
+          <w:b/>
+          <w:color w:val="0070C0"/>
+        </w:rPr>
+        <w:t>1,000 ETH</w:t>
+      </w:r>
+    </w:p>
+    <w:p>
+      <w:pPr>
+        <w:ind w:right="-1"/>
+      </w:pPr>
+      <w:r>
+        <w:rPr>
+          <w:u w:val="single"/>
+        </w:rPr>
+        <w:t xml:space="preserve">29 </w:t>
+      </w:r>
+      <w:r>
+        <w:rPr>
+          <w:u w:val="single"/>
+        </w:rPr>
+        <w:t xml:space="preserve">Sep 19:00 GMT: </w:t>
+      </w:r>
+      <w:r>
+        <w:rPr>
+          <w:b/>
+          <w:u w:val="single"/>
+        </w:rPr>
+        <w:t>Pre-sale begins!</w:t>
+      </w:r>
+      <w:r>
+        <w:rPr>
+          <w:u w:val="single"/>
+        </w:rPr>
+        <w:br/>
+      </w:r>
+      <w:r>
+        <w:rPr>
+          <w:u w:val="single"/>
+        </w:rPr>
+        <w:br/>
+      </w:r>
+      <w:r>
+        <w:rPr>
+          <w:i/>
+        </w:rPr>
+        <w:t>29-30 Sep</w:t>
+      </w:r>
+      <w:r>
+        <w:t xml:space="preserve">: </w:t>
+      </w:r>
+      <w:r>
+        <w:rPr>
+          <w:b/>
+        </w:rPr>
+        <w:t>1 ETH</w:t>
+      </w:r>
+      <w:r>
+        <w:t xml:space="preserve"> = </w:t>
+      </w:r>
+      <w:r>
+        <w:rPr>
+          <w:b/>
+          <w:color w:val="0070C0"/>
+        </w:rPr>
+        <w:t>8,000 ARX</w:t>
+      </w:r>
+      <w:r>
+        <w:rPr>
+          <w:color w:val="0070C0"/>
+        </w:rPr>
+        <w:t xml:space="preserve"> </w:t>
+      </w:r>
+      <w:r>
+        <w:t>(1st day bonus)</w:t>
+      </w:r>
+      <w:r>
+        <w:t xml:space="preserve"> 29/09 @ 19:00 to 30/09 @ 19:00</w:t>
+      </w:r>
+      <w:r>
+        <w:br/>
+      </w:r>
+      <w:r>
+        <w:t>= +24 hour</w:t>
+      </w:r>
+      <w:r>
+        <w:t xml:space="preserve">s </w:t>
+      </w:r>
+      <w:r>
+        <w:t>(s+3600 blocks)</w:t>
+      </w:r>
+    </w:p>
+    <w:p>
+      <w:pPr>
+        <w:ind w:right="-1"/>
+      </w:pPr>
+      <w:r>
+        <w:rPr>
+          <w:i/>
+        </w:rPr>
+        <w:t>30-02 Oct</w:t>
+      </w:r>
+      <w:r>
+        <w:t xml:space="preserve">: </w:t>
+      </w:r>
+      <w:r>
+        <w:rPr>
+          <w:b/>
+        </w:rPr>
+        <w:t>1 ETH</w:t>
+      </w:r>
+      <w:r>
+        <w:t xml:space="preserve"> = </w:t>
+      </w:r>
+      <w:r>
+        <w:rPr>
+          <w:b/>
+          <w:color w:val="0070C0"/>
+        </w:rPr>
+        <w:t>7,250 ARX</w:t>
+      </w:r>
+      <w:r>
+        <w:rPr>
+          <w:color w:val="0070C0"/>
+        </w:rPr>
+        <w:t xml:space="preserve"> </w:t>
+      </w:r>
+      <w:r>
+        <w:t>(2nd &amp; 3rd day bonus)</w:t>
+      </w:r>
+      <w:r>
+        <w:t xml:space="preserve"> 30/09 @ 19:01 to 02/09 @ 19:00</w:t>
+      </w:r>
+      <w:r>
+        <w:br/>
+      </w:r>
+      <w:r>
+        <w:t>= +48 hours</w:t>
+      </w:r>
+      <w:r>
+        <w:t xml:space="preserve"> </w:t>
+      </w:r>
+      <w:r>
+        <w:t>(s+10800 blocks)</w:t>
+      </w:r>
+    </w:p>
+    <w:p>
+      <w:pPr>
+        <w:ind w:right="-1"/>
+      </w:pPr>
+      <w:r>
+        <w:rPr>
+          <w:i/>
+        </w:rPr>
+        <w:t>02-04 Oct</w:t>
+      </w:r>
+      <w:r>
+        <w:t xml:space="preserve">: </w:t>
+      </w:r>
+      <w:r>
+        <w:rPr>
+          <w:b/>
+        </w:rPr>
+        <w:t>1 ETH</w:t>
+      </w:r>
+      <w:r>
+        <w:t xml:space="preserve"> = </w:t>
+      </w:r>
+      <w:r>
+        <w:rPr>
+          <w:b/>
+          <w:color w:val="0070C0"/>
+        </w:rPr>
+        <w:t>6,750 ARX</w:t>
+      </w:r>
+      <w:r>
+        <w:rPr>
+          <w:color w:val="0070C0"/>
+        </w:rPr>
+        <w:t xml:space="preserve"> </w:t>
+      </w:r>
+      <w:r>
+        <w:t>(4th &amp; 5th day bonus)</w:t>
+      </w:r>
+      <w:r>
+        <w:t xml:space="preserve"> 02/09 @ 19:01 to 04/09 @ 19:00</w:t>
+      </w:r>
+      <w:r>
+        <w:br/>
+      </w:r>
+      <w:r>
+        <w:t>= +48 hours</w:t>
+      </w:r>
+      <w:r>
+        <w:t xml:space="preserve"> </w:t>
+      </w:r>
+      <w:r>
+        <w:t>(s+18000 blocks)</w:t>
+      </w:r>
+    </w:p>
+    <w:p>
+      <w:pPr>
+        <w:ind w:right="-1"/>
+      </w:pPr>
+      <w:r>
+        <w:rPr>
+          <w:i/>
+        </w:rPr>
+        <w:t>05-06 Oct</w:t>
+      </w:r>
+      <w:r>
+        <w:t xml:space="preserve">: </w:t>
+      </w:r>
+      <w:r>
+        <w:rPr>
+          <w:b/>
+        </w:rPr>
+        <w:t>1 ETH</w:t>
+      </w:r>
+      <w:r>
+        <w:t xml:space="preserve"> = </w:t>
+      </w:r>
+      <w:r>
+        <w:rPr>
+          <w:b/>
+          <w:color w:val="0070C0"/>
+        </w:rPr>
+        <w:t>6,250 ARX</w:t>
+      </w:r>
+      <w:r>
+        <w:rPr>
+          <w:color w:val="0070C0"/>
+        </w:rPr>
+        <w:t xml:space="preserve"> </w:t>
+      </w:r>
+      <w:r>
+        <w:t>(6th &amp; 7th day bonus)</w:t>
+      </w:r>
+      <w:r>
+        <w:t xml:space="preserve"> 04/09 @ 19:01 to 06/09 @ 19:00</w:t>
+      </w:r>
+      <w:r>
+        <w:br/>
+      </w:r>
+      <w:r>
+        <w:t>= +48 hours</w:t>
+      </w:r>
+      <w:r>
+        <w:t xml:space="preserve"> </w:t>
+      </w:r>
+      <w:r>
+        <w:t>(total = +7 days)</w:t>
+      </w:r>
+      <w:r>
+        <w:t xml:space="preserve"> (s+25200 blocks)</w:t>
+      </w:r>
+      <w:r>
+        <w:br/>
+      </w:r>
+      <w:r>
+        <w:br/>
+      </w:r>
+      <w:r>
+        <w:rPr>
+          <w:u w:val="single"/>
+        </w:rPr>
+        <w:t xml:space="preserve">06 Oct 19:00 GMT: </w:t>
+      </w:r>
+      <w:r>
+        <w:rPr>
+          <w:b/>
+          <w:u w:val="single"/>
+        </w:rPr>
+        <w:t>Pre-sale ends!</w:t>
+      </w:r>
+    </w:p>
+    <w:p>
+      <w:pPr>
+        <w:ind w:right="-1"/>
         <w:jc w:val="center"/>
         <w:rPr>
           <w:b/>
@@ -13077,11 +13555,12 @@
           <w:noProof/>
           <w:lang w:eastAsia="en-AU"/>
         </w:rPr>
+        <w:lastRenderedPageBreak/>
         <w:drawing>
-          <wp:inline distT="0" distB="0" distL="0" distR="0" wp14:anchorId="09EDA64B" wp14:editId="7D113893">
-            <wp:extent cx="5104569" cy="4162425"/>
-            <wp:effectExtent l="0" t="0" r="1270" b="0"/>
-            <wp:docPr id="7" name="Picture 7"/>
+          <wp:inline distT="0" distB="0" distL="0" distR="0">
+            <wp:extent cx="6296025" cy="5286375"/>
+            <wp:effectExtent l="0" t="0" r="9525" b="9525"/>
+            <wp:docPr id="23" name="Picture 23"/>
             <wp:cNvGraphicFramePr>
               <a:graphicFrameLocks xmlns:a="http://schemas.openxmlformats.org/drawingml/2006/main" noChangeAspect="1"/>
             </wp:cNvGraphicFramePr>
@@ -13110,7 +13589,7 @@
                   <pic:spPr bwMode="auto">
                     <a:xfrm>
                       <a:off x="0" y="0"/>
-                      <a:ext cx="5109526" cy="4166467"/>
+                      <a:ext cx="6296025" cy="5286375"/>
                     </a:xfrm>
                     <a:prstGeom prst="rect">
                       <a:avLst/>
@@ -13132,7 +13611,6 @@
         <w:ind w:right="-1"/>
       </w:pPr>
       <w:r>
-        <w:lastRenderedPageBreak/>
         <w:t xml:space="preserve">To participate in our </w:t>
       </w:r>
       <w:r>
@@ -13386,6 +13864,7 @@
         <w:ind w:right="-1"/>
       </w:pPr>
       <w:r>
+        <w:lastRenderedPageBreak/>
         <w:t xml:space="preserve">Or, </w:t>
       </w:r>
       <w:r>
@@ -13560,7 +14039,6 @@
         <w:ind w:left="709" w:right="-1"/>
       </w:pPr>
       <w:r>
-        <w:lastRenderedPageBreak/>
         <w:t xml:space="preserve">To </w:t>
       </w:r>
       <w:r>
@@ -13641,6 +14119,7 @@
           <w:noProof/>
           <w:lang w:eastAsia="en-AU"/>
         </w:rPr>
+        <w:lastRenderedPageBreak/>
         <w:drawing>
           <wp:inline distT="0" distB="0" distL="0" distR="0" wp14:anchorId="59A9FA7E" wp14:editId="68FB9A6C">
             <wp:extent cx="5500372" cy="3028950"/>
@@ -18350,7 +18829,7 @@
         <v:path o:extrusionok="f" gradientshapeok="t" o:connecttype="rect"/>
         <o:lock v:ext="edit" aspectratio="t"/>
       </v:shapetype>
-      <v:shape id="_x0000_i1029" type="#_x0000_t75" alt="http://www.ar-intelligence.info/wp-content/uploads/2017/06/ARKit-Logo.jpg" style="width:54.75pt;height:35.25pt;visibility:visible" o:bullet="t">
+      <v:shape id="_x0000_i1034" type="#_x0000_t75" alt="http://www.ar-intelligence.info/wp-content/uploads/2017/06/ARKit-Logo.jpg" style="width:54.75pt;height:35.25pt;visibility:visible" o:bullet="t">
         <v:imagedata r:id="rId1" o:title="ARKit-Logo"/>
       </v:shape>
     </w:pict>
@@ -24318,7 +24797,7 @@
 </file>
 
 <file path=customXml/itemProps1.xml><?xml version="1.0" encoding="utf-8"?>
-<ds:datastoreItem xmlns:ds="http://schemas.openxmlformats.org/officeDocument/2006/customXml" ds:itemID="{8606FBF2-E5ED-4F6B-9FD5-81D77F963EC3}">
+<ds:datastoreItem xmlns:ds="http://schemas.openxmlformats.org/officeDocument/2006/customXml" ds:itemID="{78115585-677E-4BFA-983B-545A8C673266}">
   <ds:schemaRefs>
     <ds:schemaRef ds:uri="http://schemas.openxmlformats.org/officeDocument/2006/bibliography"/>
   </ds:schemaRefs>

</xml_diff>

<commit_message>
Updated diagram to show day 5 more clearly on presale schedule
Updated diagram to show day 5 more clearly on presale schedule
</commit_message>
<xml_diff>
--- a/whitepaper/Assistive Reality aronline.io Whitepaper and ICO v1.8.docx
+++ b/whitepaper/Assistive Reality aronline.io Whitepaper and ICO v1.8.docx
@@ -16,8 +16,6 @@
           <w:docGrid w:linePitch="360"/>
         </w:sectPr>
       </w:pPr>
-      <w:bookmarkStart w:id="0" w:name="_GoBack"/>
-      <w:bookmarkEnd w:id="0"/>
       <w:r>
         <w:rPr>
           <w:noProof/>
@@ -600,7 +598,7 @@
         <w:pStyle w:val="Heading2"/>
         <w:ind w:left="-142" w:right="-1"/>
       </w:pPr>
-      <w:bookmarkStart w:id="1" w:name="_Toc493765283"/>
+      <w:bookmarkStart w:id="0" w:name="_Toc493765283"/>
       <w:r>
         <w:t xml:space="preserve">What is the </w:t>
       </w:r>
@@ -613,7 +611,7 @@
       <w:r>
         <w:t>of this whitepaper?</w:t>
       </w:r>
-      <w:bookmarkEnd w:id="1"/>
+      <w:bookmarkEnd w:id="0"/>
     </w:p>
     <w:p>
       <w:pPr>
@@ -2170,7 +2168,7 @@
         </w:p>
       </w:sdtContent>
     </w:sdt>
-    <w:bookmarkStart w:id="2" w:name="_Toc488019337" w:displacedByCustomXml="prev"/>
+    <w:bookmarkStart w:id="1" w:name="_Toc488019337" w:displacedByCustomXml="prev"/>
     <w:p>
       <w:pPr>
         <w:tabs>
@@ -2281,7 +2279,7 @@
         <w:pStyle w:val="Heading2"/>
         <w:ind w:left="-142" w:right="-1"/>
       </w:pPr>
-      <w:bookmarkStart w:id="3" w:name="_Toc493765284"/>
+      <w:bookmarkStart w:id="2" w:name="_Toc493765284"/>
       <w:r>
         <w:lastRenderedPageBreak/>
         <w:t xml:space="preserve">Who </w:t>
@@ -2295,11 +2293,11 @@
         </w:rPr>
         <w:t>Assistive Reality</w:t>
       </w:r>
+      <w:bookmarkEnd w:id="1"/>
+      <w:r>
+        <w:t>?</w:t>
+      </w:r>
       <w:bookmarkEnd w:id="2"/>
-      <w:r>
-        <w:t>?</w:t>
-      </w:r>
-      <w:bookmarkEnd w:id="3"/>
     </w:p>
     <w:p>
       <w:pPr>
@@ -3024,8 +3022,8 @@
         <w:pStyle w:val="Heading2"/>
         <w:ind w:left="-142" w:right="-1"/>
       </w:pPr>
-      <w:bookmarkStart w:id="4" w:name="_Toc493765285"/>
-      <w:bookmarkStart w:id="5" w:name="_Toc488019338"/>
+      <w:bookmarkStart w:id="3" w:name="_Toc493765285"/>
+      <w:bookmarkStart w:id="4" w:name="_Toc488019338"/>
       <w:r>
         <w:lastRenderedPageBreak/>
         <w:t xml:space="preserve">What are the </w:t>
@@ -3039,7 +3037,7 @@
       <w:r>
         <w:t>of the project?</w:t>
       </w:r>
-      <w:bookmarkEnd w:id="4"/>
+      <w:bookmarkEnd w:id="3"/>
     </w:p>
     <w:p>
       <w:pPr>
@@ -3388,7 +3386,7 @@
         <w:pStyle w:val="Heading2"/>
         <w:ind w:left="-142" w:right="-1"/>
       </w:pPr>
-      <w:bookmarkStart w:id="6" w:name="_Toc493765286"/>
+      <w:bookmarkStart w:id="5" w:name="_Toc493765286"/>
       <w:r>
         <w:lastRenderedPageBreak/>
         <w:t xml:space="preserve">What is the </w:t>
@@ -3408,7 +3406,7 @@
       <w:r>
         <w:t>?</w:t>
       </w:r>
-      <w:bookmarkEnd w:id="6"/>
+      <w:bookmarkEnd w:id="5"/>
     </w:p>
     <w:p>
       <w:pPr>
@@ -4068,7 +4066,7 @@
         <w:pStyle w:val="Heading2"/>
         <w:ind w:left="-142" w:right="-1"/>
       </w:pPr>
-      <w:bookmarkStart w:id="7" w:name="_Toc493765287"/>
+      <w:bookmarkStart w:id="6" w:name="_Toc493765287"/>
       <w:r>
         <w:lastRenderedPageBreak/>
         <w:t>Why</w:t>
@@ -4106,7 +4104,7 @@
       <w:r>
         <w:t xml:space="preserve"> important?</w:t>
       </w:r>
-      <w:bookmarkEnd w:id="7"/>
+      <w:bookmarkEnd w:id="6"/>
     </w:p>
     <w:p>
       <w:pPr>
@@ -4731,7 +4729,7 @@
         <w:pStyle w:val="Heading2"/>
         <w:ind w:left="-142" w:right="-1"/>
       </w:pPr>
-      <w:bookmarkStart w:id="8" w:name="_Toc493765288"/>
+      <w:bookmarkStart w:id="7" w:name="_Toc493765288"/>
       <w:r>
         <w:lastRenderedPageBreak/>
         <w:t xml:space="preserve">What is </w:t>
@@ -4766,7 +4764,7 @@
       <w:r>
         <w:t>?</w:t>
       </w:r>
-      <w:bookmarkEnd w:id="8"/>
+      <w:bookmarkEnd w:id="7"/>
     </w:p>
     <w:p>
       <w:pPr>
@@ -6296,7 +6294,7 @@
         <w:pStyle w:val="Heading2"/>
         <w:ind w:left="-142" w:right="-1"/>
       </w:pPr>
-      <w:bookmarkStart w:id="9" w:name="_Toc493765289"/>
+      <w:bookmarkStart w:id="8" w:name="_Toc493765289"/>
       <w:r>
         <w:t xml:space="preserve">What is our </w:t>
       </w:r>
@@ -6318,8 +6316,8 @@
       <w:r>
         <w:t>?</w:t>
       </w:r>
-      <w:bookmarkEnd w:id="5"/>
-      <w:bookmarkEnd w:id="9"/>
+      <w:bookmarkEnd w:id="4"/>
+      <w:bookmarkEnd w:id="8"/>
     </w:p>
     <w:p>
       <w:pPr>
@@ -6675,7 +6673,7 @@
         <w:pStyle w:val="Heading2"/>
         <w:ind w:left="-142" w:right="-1"/>
       </w:pPr>
-      <w:bookmarkStart w:id="10" w:name="_Toc493765290"/>
+      <w:bookmarkStart w:id="9" w:name="_Toc493765290"/>
       <w:r>
         <w:lastRenderedPageBreak/>
         <w:t xml:space="preserve">What </w:t>
@@ -6695,7 +6693,7 @@
       <w:r>
         <w:t xml:space="preserve"> solve?</w:t>
       </w:r>
-      <w:bookmarkEnd w:id="10"/>
+      <w:bookmarkEnd w:id="9"/>
     </w:p>
     <w:p>
       <w:pPr>
@@ -7825,7 +7823,7 @@
         <w:pStyle w:val="Heading2"/>
         <w:ind w:left="-142" w:right="-1"/>
       </w:pPr>
-      <w:bookmarkStart w:id="11" w:name="_Toc493765291"/>
+      <w:bookmarkStart w:id="10" w:name="_Toc493765291"/>
       <w:r>
         <w:lastRenderedPageBreak/>
         <w:t xml:space="preserve">Who are our </w:t>
@@ -7839,7 +7837,7 @@
       <w:r>
         <w:t>?</w:t>
       </w:r>
-      <w:bookmarkEnd w:id="11"/>
+      <w:bookmarkEnd w:id="10"/>
     </w:p>
     <w:p>
       <w:pPr>
@@ -8469,7 +8467,7 @@
           <w:color w:val="auto"/>
         </w:rPr>
       </w:pPr>
-      <w:bookmarkStart w:id="12" w:name="_Toc493765292"/>
+      <w:bookmarkStart w:id="11" w:name="_Toc493765292"/>
       <w:r>
         <w:rPr>
           <w:color w:val="auto"/>
@@ -8501,7 +8499,7 @@
         </w:rPr>
         <w:t>?</w:t>
       </w:r>
-      <w:bookmarkEnd w:id="12"/>
+      <w:bookmarkEnd w:id="11"/>
     </w:p>
     <w:p>
       <w:pPr>
@@ -9588,11 +9586,11 @@
         <w:pStyle w:val="Heading2"/>
         <w:ind w:left="-142" w:right="-1"/>
       </w:pPr>
-      <w:bookmarkStart w:id="13" w:name="_Getting_involved"/>
-      <w:bookmarkStart w:id="14" w:name="_Early_Access"/>
-      <w:bookmarkStart w:id="15" w:name="_Toc493765293"/>
+      <w:bookmarkStart w:id="12" w:name="_Getting_involved"/>
+      <w:bookmarkStart w:id="13" w:name="_Early_Access"/>
+      <w:bookmarkStart w:id="14" w:name="_Toc493765293"/>
+      <w:bookmarkEnd w:id="12"/>
       <w:bookmarkEnd w:id="13"/>
-      <w:bookmarkEnd w:id="14"/>
       <w:r>
         <w:lastRenderedPageBreak/>
         <w:t xml:space="preserve">How do I get early </w:t>
@@ -9606,7 +9604,7 @@
       <w:r>
         <w:t>?</w:t>
       </w:r>
-      <w:bookmarkEnd w:id="15"/>
+      <w:bookmarkEnd w:id="14"/>
     </w:p>
     <w:p>
       <w:pPr>
@@ -9786,22 +9784,22 @@
         <w:pStyle w:val="Heading2"/>
         <w:ind w:left="-142"/>
       </w:pPr>
-      <w:bookmarkStart w:id="16" w:name="_What_technology_does"/>
-      <w:bookmarkStart w:id="17" w:name="_Toc493765294"/>
+      <w:bookmarkStart w:id="15" w:name="_What_technology_does"/>
+      <w:bookmarkStart w:id="16" w:name="_Toc493765294"/>
+      <w:bookmarkEnd w:id="15"/>
+      <w:r>
+        <w:t xml:space="preserve">What </w:t>
+      </w:r>
+      <w:r>
+        <w:rPr>
+          <w:color w:val="0070C0"/>
+        </w:rPr>
+        <w:t xml:space="preserve">technology </w:t>
+      </w:r>
+      <w:r>
+        <w:t>does Assistive Reality use?</w:t>
+      </w:r>
       <w:bookmarkEnd w:id="16"/>
-      <w:r>
-        <w:t xml:space="preserve">What </w:t>
-      </w:r>
-      <w:r>
-        <w:rPr>
-          <w:color w:val="0070C0"/>
-        </w:rPr>
-        <w:t xml:space="preserve">technology </w:t>
-      </w:r>
-      <w:r>
-        <w:t>does Assistive Reality use?</w:t>
-      </w:r>
-      <w:bookmarkEnd w:id="17"/>
     </w:p>
     <w:p>
       <w:r>
@@ -10539,7 +10537,7 @@
         <w:pStyle w:val="Heading2"/>
         <w:ind w:left="-142" w:right="-1"/>
       </w:pPr>
-      <w:bookmarkStart w:id="18" w:name="_Toc493765295"/>
+      <w:bookmarkStart w:id="17" w:name="_Toc493765295"/>
       <w:r>
         <w:lastRenderedPageBreak/>
         <w:t xml:space="preserve">How are we </w:t>
@@ -10559,7 +10557,7 @@
       <w:r>
         <w:t>?</w:t>
       </w:r>
-      <w:bookmarkEnd w:id="18"/>
+      <w:bookmarkEnd w:id="17"/>
     </w:p>
     <w:p>
       <w:pPr>
@@ -11040,7 +11038,7 @@
         <w:pStyle w:val="Heading2"/>
         <w:ind w:left="-142" w:right="-1"/>
       </w:pPr>
-      <w:bookmarkStart w:id="19" w:name="_Toc493765296"/>
+      <w:bookmarkStart w:id="18" w:name="_Toc493765296"/>
       <w:r>
         <w:lastRenderedPageBreak/>
         <w:t>Pre-sale and</w:t>
@@ -11057,7 +11055,7 @@
         </w:rPr>
         <w:t>instructions</w:t>
       </w:r>
-      <w:bookmarkEnd w:id="19"/>
+      <w:bookmarkEnd w:id="18"/>
     </w:p>
     <w:p>
       <w:pPr>
@@ -12222,7 +12220,7 @@
           <w:szCs w:val="28"/>
         </w:rPr>
       </w:pPr>
-      <w:bookmarkStart w:id="20" w:name="_Toc493765297"/>
+      <w:bookmarkStart w:id="19" w:name="_Toc493765297"/>
       <w:r>
         <w:rPr>
           <w:b/>
@@ -12233,7 +12231,7 @@
         <w:lastRenderedPageBreak/>
         <w:t>Participating in the Pre-sale:</w:t>
       </w:r>
-      <w:bookmarkEnd w:id="20"/>
+      <w:bookmarkEnd w:id="19"/>
     </w:p>
     <w:p>
       <w:pPr>
@@ -13468,6 +13466,10 @@
     <w:p>
       <w:pPr>
         <w:ind w:right="-1"/>
+        <w:rPr>
+          <w:b/>
+          <w:u w:val="single"/>
+        </w:rPr>
       </w:pPr>
       <w:r>
         <w:rPr>
@@ -13540,6 +13542,13 @@
         </w:rPr>
         <w:t>Pre-sale ends!</w:t>
       </w:r>
+    </w:p>
+    <w:p>
+      <w:pPr>
+        <w:ind w:right="-1"/>
+      </w:pPr>
+      <w:bookmarkStart w:id="20" w:name="_GoBack"/>
+      <w:bookmarkEnd w:id="20"/>
     </w:p>
     <w:p>
       <w:pPr>
@@ -13558,9 +13567,9 @@
         <w:lastRenderedPageBreak/>
         <w:drawing>
           <wp:inline distT="0" distB="0" distL="0" distR="0">
-            <wp:extent cx="6296025" cy="5286375"/>
+            <wp:extent cx="6296025" cy="5267325"/>
             <wp:effectExtent l="0" t="0" r="9525" b="9525"/>
-            <wp:docPr id="23" name="Picture 23"/>
+            <wp:docPr id="170" name="Picture 170"/>
             <wp:cNvGraphicFramePr>
               <a:graphicFrameLocks xmlns:a="http://schemas.openxmlformats.org/drawingml/2006/main" noChangeAspect="1"/>
             </wp:cNvGraphicFramePr>
@@ -13589,7 +13598,7 @@
                   <pic:spPr bwMode="auto">
                     <a:xfrm>
                       <a:off x="0" y="0"/>
-                      <a:ext cx="6296025" cy="5286375"/>
+                      <a:ext cx="6296025" cy="5267325"/>
                     </a:xfrm>
                     <a:prstGeom prst="rect">
                       <a:avLst/>
@@ -18829,7 +18838,7 @@
         <v:path o:extrusionok="f" gradientshapeok="t" o:connecttype="rect"/>
         <o:lock v:ext="edit" aspectratio="t"/>
       </v:shapetype>
-      <v:shape id="_x0000_i1034" type="#_x0000_t75" alt="http://www.ar-intelligence.info/wp-content/uploads/2017/06/ARKit-Logo.jpg" style="width:54.75pt;height:35.25pt;visibility:visible" o:bullet="t">
+      <v:shape id="_x0000_i1028" type="#_x0000_t75" alt="http://www.ar-intelligence.info/wp-content/uploads/2017/06/ARKit-Logo.jpg" style="width:54.75pt;height:35.25pt;visibility:visible" o:bullet="t">
         <v:imagedata r:id="rId1" o:title="ARKit-Logo"/>
       </v:shape>
     </w:pict>
@@ -24797,7 +24806,7 @@
 </file>
 
 <file path=customXml/itemProps1.xml><?xml version="1.0" encoding="utf-8"?>
-<ds:datastoreItem xmlns:ds="http://schemas.openxmlformats.org/officeDocument/2006/customXml" ds:itemID="{78115585-677E-4BFA-983B-545A8C673266}">
+<ds:datastoreItem xmlns:ds="http://schemas.openxmlformats.org/officeDocument/2006/customXml" ds:itemID="{CAA99004-97D0-4494-9634-89E9F7DB426E}">
   <ds:schemaRefs>
     <ds:schemaRef ds:uri="http://schemas.openxmlformats.org/officeDocument/2006/bibliography"/>
   </ds:schemaRefs>

</xml_diff>

<commit_message>
uploaded JSON file for contract
updated whitepaper with new contract detail
</commit_message>
<xml_diff>
--- a/whitepaper/Assistive Reality aronline.io Whitepaper and ICO v1.8.docx
+++ b/whitepaper/Assistive Reality aronline.io Whitepaper and ICO v1.8.docx
@@ -11311,7 +11311,13 @@
               <w:rPr>
                 <w:rFonts w:cstheme="minorHAnsi"/>
               </w:rPr>
-              <w:t>01 October 2017 19:00:00</w:t>
+              <w:t>30</w:t>
+            </w:r>
+            <w:r>
+              <w:rPr>
+                <w:rFonts w:cstheme="minorHAnsi"/>
+              </w:rPr>
+              <w:t xml:space="preserve"> October 2017 19:00:00</w:t>
             </w:r>
           </w:p>
         </w:tc>
@@ -11374,7 +11380,13 @@
               <w:rPr>
                 <w:rFonts w:cstheme="minorHAnsi"/>
               </w:rPr>
-              <w:t>03 October 2017 19:00:00</w:t>
+              <w:t>02</w:t>
+            </w:r>
+            <w:r>
+              <w:rPr>
+                <w:rFonts w:cstheme="minorHAnsi"/>
+              </w:rPr>
+              <w:t xml:space="preserve"> October 2017 19:00:00</w:t>
             </w:r>
           </w:p>
         </w:tc>
@@ -11433,7 +11445,13 @@
               <w:rPr>
                 <w:rFonts w:cstheme="minorHAnsi"/>
               </w:rPr>
-              <w:t>05 October 2017 19:00:00</w:t>
+              <w:t>04</w:t>
+            </w:r>
+            <w:r>
+              <w:rPr>
+                <w:rFonts w:cstheme="minorHAnsi"/>
+              </w:rPr>
+              <w:t xml:space="preserve"> October 2017 19:00:00</w:t>
             </w:r>
           </w:p>
         </w:tc>
@@ -11498,7 +11516,15 @@
               <w:rPr>
                 <w:rFonts w:cstheme="minorHAnsi"/>
               </w:rPr>
-              <w:t>06 October 2017 19:00:00</w:t>
+              <w:t>06</w:t>
+            </w:r>
+            <w:bookmarkStart w:id="19" w:name="_GoBack"/>
+            <w:bookmarkEnd w:id="19"/>
+            <w:r>
+              <w:rPr>
+                <w:rFonts w:cstheme="minorHAnsi"/>
+              </w:rPr>
+              <w:t xml:space="preserve"> October 2017 19:00:00</w:t>
             </w:r>
           </w:p>
         </w:tc>
@@ -11543,377 +11569,6 @@
           </w:p>
         </w:tc>
       </w:tr>
-      <w:tr>
-        <w:tc>
-          <w:tcPr>
-            <w:tcW w:w="3397" w:type="dxa"/>
-          </w:tcPr>
-          <w:p>
-            <w:pPr>
-              <w:ind w:right="-1"/>
-              <w:rPr>
-                <w:rFonts w:cstheme="minorHAnsi"/>
-                <w:b/>
-              </w:rPr>
-            </w:pPr>
-          </w:p>
-        </w:tc>
-        <w:tc>
-          <w:tcPr>
-            <w:tcW w:w="3544" w:type="dxa"/>
-          </w:tcPr>
-          <w:p>
-            <w:pPr>
-              <w:ind w:right="-1"/>
-              <w:rPr>
-                <w:rFonts w:cstheme="minorHAnsi"/>
-                <w:b/>
-                <w:u w:val="single"/>
-              </w:rPr>
-            </w:pPr>
-          </w:p>
-        </w:tc>
-        <w:tc>
-          <w:tcPr>
-            <w:tcW w:w="2693" w:type="dxa"/>
-          </w:tcPr>
-          <w:p>
-            <w:pPr>
-              <w:ind w:right="-1"/>
-              <w:rPr>
-                <w:rFonts w:cstheme="minorHAnsi"/>
-                <w:b/>
-                <w:u w:val="single"/>
-              </w:rPr>
-            </w:pPr>
-          </w:p>
-        </w:tc>
-      </w:tr>
-      <w:tr>
-        <w:tc>
-          <w:tcPr>
-            <w:tcW w:w="3397" w:type="dxa"/>
-          </w:tcPr>
-          <w:p>
-            <w:pPr>
-              <w:ind w:right="-1"/>
-              <w:rPr>
-                <w:rFonts w:cstheme="minorHAnsi"/>
-                <w:b/>
-              </w:rPr>
-            </w:pPr>
-            <w:r>
-              <w:rPr>
-                <w:rFonts w:cstheme="minorHAnsi"/>
-                <w:b/>
-              </w:rPr>
-              <w:t>ICO</w:t>
-            </w:r>
-          </w:p>
-        </w:tc>
-        <w:tc>
-          <w:tcPr>
-            <w:tcW w:w="3544" w:type="dxa"/>
-          </w:tcPr>
-          <w:p>
-            <w:pPr>
-              <w:ind w:right="-1"/>
-              <w:rPr>
-                <w:rFonts w:cstheme="minorHAnsi"/>
-                <w:b/>
-                <w:u w:val="single"/>
-              </w:rPr>
-            </w:pPr>
-          </w:p>
-        </w:tc>
-        <w:tc>
-          <w:tcPr>
-            <w:tcW w:w="2693" w:type="dxa"/>
-          </w:tcPr>
-          <w:p>
-            <w:pPr>
-              <w:ind w:right="-1"/>
-              <w:rPr>
-                <w:rFonts w:cstheme="minorHAnsi"/>
-                <w:b/>
-                <w:u w:val="single"/>
-              </w:rPr>
-            </w:pPr>
-          </w:p>
-        </w:tc>
-      </w:tr>
-      <w:tr>
-        <w:tc>
-          <w:tcPr>
-            <w:tcW w:w="3397" w:type="dxa"/>
-          </w:tcPr>
-          <w:p>
-            <w:pPr>
-              <w:ind w:right="-1"/>
-              <w:rPr>
-                <w:rFonts w:cstheme="minorHAnsi"/>
-              </w:rPr>
-            </w:pPr>
-            <w:r>
-              <w:rPr>
-                <w:rFonts w:cstheme="minorHAnsi"/>
-              </w:rPr>
-              <w:t>10 October 2017 19:00:00</w:t>
-            </w:r>
-          </w:p>
-        </w:tc>
-        <w:tc>
-          <w:tcPr>
-            <w:tcW w:w="3544" w:type="dxa"/>
-          </w:tcPr>
-          <w:p>
-            <w:pPr>
-              <w:ind w:right="-1"/>
-              <w:rPr>
-                <w:rFonts w:cstheme="minorHAnsi"/>
-              </w:rPr>
-            </w:pPr>
-            <w:r>
-              <w:rPr>
-                <w:rFonts w:cstheme="minorHAnsi"/>
-              </w:rPr>
-              <w:t>ICO opens!</w:t>
-            </w:r>
-          </w:p>
-        </w:tc>
-        <w:tc>
-          <w:tcPr>
-            <w:tcW w:w="2693" w:type="dxa"/>
-          </w:tcPr>
-          <w:p>
-            <w:pPr>
-              <w:ind w:right="-1"/>
-              <w:rPr>
-                <w:rFonts w:cstheme="minorHAnsi"/>
-              </w:rPr>
-            </w:pPr>
-            <w:r>
-              <w:rPr>
-                <w:rFonts w:cstheme="minorHAnsi"/>
-              </w:rPr>
-              <w:t>5,</w:t>
-            </w:r>
-            <w:r>
-              <w:rPr>
-                <w:rFonts w:cstheme="minorHAnsi"/>
-              </w:rPr>
-              <w:t>000</w:t>
-            </w:r>
-            <w:r>
-              <w:rPr>
-                <w:rFonts w:cstheme="minorHAnsi"/>
-              </w:rPr>
-              <w:t xml:space="preserve"> ARX per 1 ETH</w:t>
-            </w:r>
-          </w:p>
-        </w:tc>
-      </w:tr>
-      <w:tr>
-        <w:tc>
-          <w:tcPr>
-            <w:tcW w:w="3397" w:type="dxa"/>
-          </w:tcPr>
-          <w:p>
-            <w:pPr>
-              <w:ind w:right="-1"/>
-              <w:rPr>
-                <w:rFonts w:cstheme="minorHAnsi"/>
-              </w:rPr>
-            </w:pPr>
-            <w:r>
-              <w:rPr>
-                <w:rFonts w:cstheme="minorHAnsi"/>
-              </w:rPr>
-              <w:t>17</w:t>
-            </w:r>
-            <w:r>
-              <w:rPr>
-                <w:rFonts w:cstheme="minorHAnsi"/>
-              </w:rPr>
-              <w:t xml:space="preserve"> October 2017 19:00:00</w:t>
-            </w:r>
-          </w:p>
-        </w:tc>
-        <w:tc>
-          <w:tcPr>
-            <w:tcW w:w="3544" w:type="dxa"/>
-          </w:tcPr>
-          <w:p>
-            <w:pPr>
-              <w:ind w:right="-1"/>
-              <w:rPr>
-                <w:rFonts w:cstheme="minorHAnsi"/>
-              </w:rPr>
-            </w:pPr>
-            <w:r>
-              <w:rPr>
-                <w:rFonts w:cstheme="minorHAnsi"/>
-              </w:rPr>
-              <w:t>ICO price update week 2</w:t>
-            </w:r>
-          </w:p>
-        </w:tc>
-        <w:tc>
-          <w:tcPr>
-            <w:tcW w:w="2693" w:type="dxa"/>
-          </w:tcPr>
-          <w:p>
-            <w:pPr>
-              <w:ind w:right="-1"/>
-              <w:rPr>
-                <w:rFonts w:cstheme="minorHAnsi"/>
-              </w:rPr>
-            </w:pPr>
-            <w:r>
-              <w:rPr>
-                <w:rFonts w:cstheme="minorHAnsi"/>
-              </w:rPr>
-              <w:t xml:space="preserve">4,500 </w:t>
-            </w:r>
-            <w:r>
-              <w:rPr>
-                <w:rFonts w:cstheme="minorHAnsi"/>
-              </w:rPr>
-              <w:t>ARX per 1 ETH</w:t>
-            </w:r>
-          </w:p>
-        </w:tc>
-      </w:tr>
-      <w:tr>
-        <w:tc>
-          <w:tcPr>
-            <w:tcW w:w="3397" w:type="dxa"/>
-          </w:tcPr>
-          <w:p>
-            <w:pPr>
-              <w:ind w:right="-1"/>
-              <w:rPr>
-                <w:rFonts w:cstheme="minorHAnsi"/>
-              </w:rPr>
-            </w:pPr>
-            <w:r>
-              <w:rPr>
-                <w:rFonts w:cstheme="minorHAnsi"/>
-              </w:rPr>
-              <w:t>2</w:t>
-            </w:r>
-            <w:r>
-              <w:rPr>
-                <w:rFonts w:cstheme="minorHAnsi"/>
-              </w:rPr>
-              <w:t>4</w:t>
-            </w:r>
-            <w:r>
-              <w:rPr>
-                <w:rFonts w:cstheme="minorHAnsi"/>
-              </w:rPr>
-              <w:t xml:space="preserve"> October 2017 19:00:00</w:t>
-            </w:r>
-          </w:p>
-        </w:tc>
-        <w:tc>
-          <w:tcPr>
-            <w:tcW w:w="3544" w:type="dxa"/>
-          </w:tcPr>
-          <w:p>
-            <w:pPr>
-              <w:ind w:right="-1"/>
-              <w:rPr>
-                <w:rFonts w:cstheme="minorHAnsi"/>
-              </w:rPr>
-            </w:pPr>
-            <w:r>
-              <w:rPr>
-                <w:rFonts w:cstheme="minorHAnsi"/>
-              </w:rPr>
-              <w:t xml:space="preserve">ICO price </w:t>
-            </w:r>
-            <w:r>
-              <w:rPr>
-                <w:rFonts w:cstheme="minorHAnsi"/>
-              </w:rPr>
-              <w:t>final update week 3</w:t>
-            </w:r>
-          </w:p>
-        </w:tc>
-        <w:tc>
-          <w:tcPr>
-            <w:tcW w:w="2693" w:type="dxa"/>
-          </w:tcPr>
-          <w:p>
-            <w:pPr>
-              <w:ind w:right="-1"/>
-              <w:rPr>
-                <w:rFonts w:cstheme="minorHAnsi"/>
-              </w:rPr>
-            </w:pPr>
-            <w:r>
-              <w:rPr>
-                <w:rFonts w:cstheme="minorHAnsi"/>
-              </w:rPr>
-              <w:t>4,000 ARX per 1 ETH</w:t>
-            </w:r>
-          </w:p>
-        </w:tc>
-      </w:tr>
-      <w:tr>
-        <w:tc>
-          <w:tcPr>
-            <w:tcW w:w="3397" w:type="dxa"/>
-          </w:tcPr>
-          <w:p>
-            <w:pPr>
-              <w:ind w:right="-1"/>
-              <w:rPr>
-                <w:rFonts w:cstheme="minorHAnsi"/>
-              </w:rPr>
-            </w:pPr>
-            <w:r>
-              <w:rPr>
-                <w:rFonts w:cstheme="minorHAnsi"/>
-              </w:rPr>
-              <w:t>31 October 2017 19:00:00</w:t>
-            </w:r>
-          </w:p>
-        </w:tc>
-        <w:tc>
-          <w:tcPr>
-            <w:tcW w:w="3544" w:type="dxa"/>
-          </w:tcPr>
-          <w:p>
-            <w:pPr>
-              <w:ind w:right="-1"/>
-              <w:rPr>
-                <w:rFonts w:cstheme="minorHAnsi"/>
-              </w:rPr>
-            </w:pPr>
-            <w:r>
-              <w:rPr>
-                <w:rFonts w:cstheme="minorHAnsi"/>
-              </w:rPr>
-              <w:t>ICO closes 19:00 GMT</w:t>
-            </w:r>
-          </w:p>
-        </w:tc>
-        <w:tc>
-          <w:tcPr>
-            <w:tcW w:w="2693" w:type="dxa"/>
-          </w:tcPr>
-          <w:p>
-            <w:pPr>
-              <w:ind w:right="-1"/>
-              <w:rPr>
-                <w:rFonts w:cstheme="minorHAnsi"/>
-              </w:rPr>
-            </w:pPr>
-          </w:p>
-        </w:tc>
-      </w:tr>
     </w:tbl>
     <w:p>
       <w:pPr>
@@ -12220,7 +11875,7 @@
           <w:szCs w:val="28"/>
         </w:rPr>
       </w:pPr>
-      <w:bookmarkStart w:id="19" w:name="_Toc493765297"/>
+      <w:bookmarkStart w:id="20" w:name="_Toc493765297"/>
       <w:r>
         <w:rPr>
           <w:b/>
@@ -12228,10 +11883,9 @@
           <w:sz w:val="28"/>
           <w:szCs w:val="28"/>
         </w:rPr>
-        <w:lastRenderedPageBreak/>
         <w:t>Participating in the Pre-sale:</w:t>
       </w:r>
-      <w:bookmarkEnd w:id="19"/>
+      <w:bookmarkEnd w:id="20"/>
     </w:p>
     <w:p>
       <w:pPr>
@@ -12470,6 +12124,7 @@
               <w:rPr>
                 <w:b/>
               </w:rPr>
+              <w:lastRenderedPageBreak/>
               <w:t>Start</w:t>
             </w:r>
             <w:r>
@@ -13547,8 +13202,6 @@
       <w:pPr>
         <w:ind w:right="-1"/>
       </w:pPr>
-      <w:bookmarkStart w:id="20" w:name="_GoBack"/>
-      <w:bookmarkEnd w:id="20"/>
     </w:p>
     <w:p>
       <w:pPr>
@@ -18838,7 +18491,7 @@
         <v:path o:extrusionok="f" gradientshapeok="t" o:connecttype="rect"/>
         <o:lock v:ext="edit" aspectratio="t"/>
       </v:shapetype>
-      <v:shape id="_x0000_i1028" type="#_x0000_t75" alt="http://www.ar-intelligence.info/wp-content/uploads/2017/06/ARKit-Logo.jpg" style="width:54.75pt;height:35.25pt;visibility:visible" o:bullet="t">
+      <v:shape id="_x0000_i1056" type="#_x0000_t75" alt="http://www.ar-intelligence.info/wp-content/uploads/2017/06/ARKit-Logo.jpg" style="width:54.75pt;height:35.25pt;visibility:visible" o:bullet="t">
         <v:imagedata r:id="rId1" o:title="ARKit-Logo"/>
       </v:shape>
     </w:pict>
@@ -24806,7 +24459,7 @@
 </file>
 
 <file path=customXml/itemProps1.xml><?xml version="1.0" encoding="utf-8"?>
-<ds:datastoreItem xmlns:ds="http://schemas.openxmlformats.org/officeDocument/2006/customXml" ds:itemID="{CAA99004-97D0-4494-9634-89E9F7DB426E}">
+<ds:datastoreItem xmlns:ds="http://schemas.openxmlformats.org/officeDocument/2006/customXml" ds:itemID="{D1CCA440-7A23-4F19-ABAA-FF2F7A9DB2BF}">
   <ds:schemaRefs>
     <ds:schemaRef ds:uri="http://schemas.openxmlformats.org/officeDocument/2006/bibliography"/>
   </ds:schemaRefs>

</xml_diff>